<commit_message>
devided code in different files
</commit_message>
<xml_diff>
--- a/PDR 1.docx
+++ b/PDR 1.docx
@@ -5700,14 +5700,11 @@
         <w:t xml:space="preserve"> </w:t>
       </w:r>
       <w:r>
-        <w:rPr>
-          <w:noProof/>
-        </w:rPr>
         <w:drawing>
-          <wp:inline distT="0" distB="0" distL="0" distR="0" wp14:anchorId="360ADC4D" wp14:editId="59B23F54">
-            <wp:extent cx="1581371" cy="1086002"/>
-            <wp:effectExtent l="0" t="0" r="0" b="0"/>
-            <wp:docPr id="7638" name="Picture 7638" descr="Graphical user interface, text, application&#10;&#10;Description automatically generated"/>
+          <wp:inline distT="0" distB="0" distL="0" distR="0" wp14:anchorId="5B6CFDC9" wp14:editId="7F50FF3A">
+            <wp:extent cx="1028844" cy="1000265"/>
+            <wp:effectExtent l="0" t="0" r="0" b="9525"/>
+            <wp:docPr id="7" name="Picture 7" descr="Graphical user interface&#10;&#10;Description automatically generated with medium confidence"/>
             <wp:cNvGraphicFramePr>
               <a:graphicFrameLocks xmlns:a="http://schemas.openxmlformats.org/drawingml/2006/main" noChangeAspect="1"/>
             </wp:cNvGraphicFramePr>
@@ -5715,11 +5712,1184 @@
               <a:graphicData uri="http://schemas.openxmlformats.org/drawingml/2006/picture">
                 <pic:pic xmlns:pic="http://schemas.openxmlformats.org/drawingml/2006/picture">
                   <pic:nvPicPr>
-                    <pic:cNvPr id="7638" name="Picture 7638" descr="Graphical user interface, text, application&#10;&#10;Description automatically generated"/>
+                    <pic:cNvPr id="7" name="Picture 7" descr="Graphical user interface&#10;&#10;Description automatically generated with medium confidence"/>
                     <pic:cNvPicPr/>
                   </pic:nvPicPr>
                   <pic:blipFill>
                     <a:blip r:embed="rId5"/>
+                    <a:stretch>
+                      <a:fillRect/>
+                    </a:stretch>
+                  </pic:blipFill>
+                  <pic:spPr>
+                    <a:xfrm>
+                      <a:off x="0" y="0"/>
+                      <a:ext cx="1028844" cy="1000265"/>
+                    </a:xfrm>
+                    <a:prstGeom prst="rect">
+                      <a:avLst/>
+                    </a:prstGeom>
+                  </pic:spPr>
+                </pic:pic>
+              </a:graphicData>
+            </a:graphic>
+          </wp:inline>
+        </w:drawing>
+      </w:r>
+    </w:p>
+    <w:p>
+      <w:pPr>
+        <w:spacing w:after="79" w:line="259" w:lineRule="auto"/>
+        <w:ind w:left="0" w:firstLine="0"/>
+        <w:rPr>
+          <w:i/>
+          <w:lang w:val="en-GB"/>
+        </w:rPr>
+      </w:pPr>
+      <w:r>
+        <w:rPr>
+          <w:i/>
+          <w:lang w:val="en-GB"/>
+        </w:rPr>
+        <w:t xml:space="preserve">Explanation  </w:t>
+      </w:r>
+    </w:p>
+    <w:p>
+      <w:pPr>
+        <w:spacing w:after="79" w:line="259" w:lineRule="auto"/>
+        <w:ind w:left="0" w:firstLine="0"/>
+        <w:rPr>
+          <w:rFonts w:ascii="Arial" w:eastAsia="Arial" w:hAnsi="Arial" w:cs="Arial"/>
+          <w:iCs/>
+          <w:lang w:val="en-GB"/>
+        </w:rPr>
+      </w:pPr>
+      <w:r>
+        <w:rPr>
+          <w:iCs/>
+          <w:lang w:val="en-GB"/>
+        </w:rPr>
+        <w:t>You must be able to understand data that you have. Furthermore, you must also be able to ensure that you get accurate results by properly cleaning and preparing your data for future use. You also need to store your data in a way that it is good for the environment.</w:t>
+      </w:r>
+      <w:r>
+        <w:rPr>
+          <w:rFonts w:ascii="Arial" w:eastAsia="Arial" w:hAnsi="Arial" w:cs="Arial"/>
+          <w:iCs/>
+          <w:lang w:val="en-GB"/>
+        </w:rPr>
+        <w:t xml:space="preserve"> </w:t>
+      </w:r>
+    </w:p>
+    <w:p>
+      <w:pPr>
+        <w:spacing w:after="79" w:line="259" w:lineRule="auto"/>
+        <w:ind w:left="0" w:firstLine="0"/>
+        <w:rPr>
+          <w:iCs/>
+          <w:lang w:val="en-GB"/>
+        </w:rPr>
+      </w:pPr>
+    </w:p>
+    <w:p>
+      <w:pPr>
+        <w:pStyle w:val="Heading3"/>
+        <w:ind w:left="705" w:hanging="720"/>
+      </w:pPr>
+      <w:bookmarkStart w:id="3" w:name="_Toc129329251"/>
+      <w:r>
+        <w:t xml:space="preserve">First evaluation week </w:t>
+      </w:r>
+      <w:r>
+        <w:t>5</w:t>
+      </w:r>
+      <w:r>
+        <w:t>:</w:t>
+      </w:r>
+      <w:bookmarkEnd w:id="3"/>
+      <w:r>
+        <w:t xml:space="preserve"> </w:t>
+      </w:r>
+    </w:p>
+    <w:p>
+      <w:pPr>
+        <w:rPr>
+          <w:lang w:val="en-GB"/>
+        </w:rPr>
+      </w:pPr>
+      <w:r>
+        <w:rPr>
+          <w:lang w:val="en-GB"/>
+        </w:rPr>
+        <w:t>I have not</w:t>
+      </w:r>
+      <w:r>
+        <w:rPr>
+          <w:lang w:val="en-GB"/>
+        </w:rPr>
+        <w:t xml:space="preserve"> been able to do much with this yet. However, I did clean the data for the canvas assignments for further use.</w:t>
+      </w:r>
+    </w:p>
+    <w:p>
+      <w:pPr>
+        <w:spacing w:after="160" w:line="259" w:lineRule="auto"/>
+        <w:ind w:left="0" w:firstLine="0"/>
+        <w:rPr>
+          <w:lang w:val="en-GB"/>
+        </w:rPr>
+      </w:pPr>
+      <w:r>
+        <w:rPr>
+          <w:lang w:val="en-GB"/>
+        </w:rPr>
+        <w:br w:type="page"/>
+      </w:r>
+    </w:p>
+    <w:p>
+      <w:pPr>
+        <w:rPr>
+          <w:lang w:val="en-GB"/>
+        </w:rPr>
+      </w:pPr>
+    </w:p>
+    <w:p>
+      <w:pPr>
+        <w:pStyle w:val="Heading3"/>
+        <w:rPr>
+          <w:lang w:val="en-GB"/>
+        </w:rPr>
+      </w:pPr>
+      <w:r>
+        <w:rPr>
+          <w:lang w:val="en-GB"/>
+        </w:rPr>
+        <w:t>Second evaluation week 11:</w:t>
+      </w:r>
+    </w:p>
+    <w:p>
+      <w:pPr>
+        <w:rPr>
+          <w:lang w:val="en-GB"/>
+        </w:rPr>
+      </w:pPr>
+      <w:r>
+        <w:rPr>
+          <w:lang w:val="en-GB"/>
+        </w:rPr>
+        <w:t>As part of the group project, I have been involved in data preparation tasks, specifically focusing on preparing the data for visualization purposes. In addition to this, I completed data preparation exercises on Canvas. Furthermore, I have also prepared data for my personal data challenge, but I am yet to receive any feedback on it.</w:t>
+      </w:r>
+    </w:p>
+    <w:p>
+      <w:pPr>
+        <w:rPr>
+          <w:lang w:val="en-GB"/>
+        </w:rPr>
+      </w:pPr>
+      <w:r>
+        <w:rPr>
+          <w:lang w:val="en-GB"/>
+        </w:rPr>
+        <w:drawing>
+          <wp:inline distT="0" distB="0" distL="0" distR="0" wp14:anchorId="23CD2879" wp14:editId="7CA66F52">
+            <wp:extent cx="2524125" cy="3618201"/>
+            <wp:effectExtent l="0" t="0" r="0" b="1905"/>
+            <wp:docPr id="9" name="Picture 9" descr="Text&#10;&#10;Description automatically generated"/>
+            <wp:cNvGraphicFramePr>
+              <a:graphicFrameLocks xmlns:a="http://schemas.openxmlformats.org/drawingml/2006/main" noChangeAspect="1"/>
+            </wp:cNvGraphicFramePr>
+            <a:graphic xmlns:a="http://schemas.openxmlformats.org/drawingml/2006/main">
+              <a:graphicData uri="http://schemas.openxmlformats.org/drawingml/2006/picture">
+                <pic:pic xmlns:pic="http://schemas.openxmlformats.org/drawingml/2006/picture">
+                  <pic:nvPicPr>
+                    <pic:cNvPr id="9" name="Picture 9" descr="Text&#10;&#10;Description automatically generated"/>
+                    <pic:cNvPicPr/>
+                  </pic:nvPicPr>
+                  <pic:blipFill>
+                    <a:blip r:embed="rId6"/>
+                    <a:stretch>
+                      <a:fillRect/>
+                    </a:stretch>
+                  </pic:blipFill>
+                  <pic:spPr>
+                    <a:xfrm>
+                      <a:off x="0" y="0"/>
+                      <a:ext cx="2544698" cy="3647692"/>
+                    </a:xfrm>
+                    <a:prstGeom prst="rect">
+                      <a:avLst/>
+                    </a:prstGeom>
+                  </pic:spPr>
+                </pic:pic>
+              </a:graphicData>
+            </a:graphic>
+          </wp:inline>
+        </w:drawing>
+      </w:r>
+    </w:p>
+    <w:p>
+      <w:pPr>
+        <w:rPr>
+          <w:rFonts w:ascii="Segoe UI" w:eastAsia="Segoe UI" w:hAnsi="Segoe UI" w:cs="Segoe UI"/>
+          <w:b/>
+          <w:sz w:val="18"/>
+          <w:lang w:val="en-GB"/>
+        </w:rPr>
+      </w:pPr>
+      <w:r>
+        <w:rPr>
+          <w:rFonts w:ascii="Segoe UI" w:eastAsia="Segoe UI" w:hAnsi="Segoe UI" w:cs="Segoe UI"/>
+          <w:b/>
+          <w:sz w:val="18"/>
+          <w:lang w:val="en-GB"/>
+        </w:rPr>
+        <w:drawing>
+          <wp:inline distT="0" distB="0" distL="0" distR="0" wp14:anchorId="36F3DBBA" wp14:editId="44413A66">
+            <wp:extent cx="866896" cy="1057423"/>
+            <wp:effectExtent l="0" t="0" r="9525" b="9525"/>
+            <wp:docPr id="11" name="Picture 11" descr="Graphical user interface, application, Word&#10;&#10;Description automatically generated"/>
+            <wp:cNvGraphicFramePr>
+              <a:graphicFrameLocks xmlns:a="http://schemas.openxmlformats.org/drawingml/2006/main" noChangeAspect="1"/>
+            </wp:cNvGraphicFramePr>
+            <a:graphic xmlns:a="http://schemas.openxmlformats.org/drawingml/2006/main">
+              <a:graphicData uri="http://schemas.openxmlformats.org/drawingml/2006/picture">
+                <pic:pic xmlns:pic="http://schemas.openxmlformats.org/drawingml/2006/picture">
+                  <pic:nvPicPr>
+                    <pic:cNvPr id="11" name="Picture 11" descr="Graphical user interface, application, Word&#10;&#10;Description automatically generated"/>
+                    <pic:cNvPicPr/>
+                  </pic:nvPicPr>
+                  <pic:blipFill>
+                    <a:blip r:embed="rId7"/>
+                    <a:stretch>
+                      <a:fillRect/>
+                    </a:stretch>
+                  </pic:blipFill>
+                  <pic:spPr>
+                    <a:xfrm>
+                      <a:off x="0" y="0"/>
+                      <a:ext cx="866896" cy="1057423"/>
+                    </a:xfrm>
+                    <a:prstGeom prst="rect">
+                      <a:avLst/>
+                    </a:prstGeom>
+                  </pic:spPr>
+                </pic:pic>
+              </a:graphicData>
+            </a:graphic>
+          </wp:inline>
+        </w:drawing>
+      </w:r>
+    </w:p>
+    <w:p>
+      <w:pPr>
+        <w:rPr>
+          <w:rFonts w:ascii="Segoe UI" w:eastAsia="Segoe UI" w:hAnsi="Segoe UI" w:cs="Segoe UI"/>
+          <w:b/>
+          <w:sz w:val="18"/>
+          <w:lang w:val="en-GB"/>
+        </w:rPr>
+      </w:pPr>
+    </w:p>
+    <w:p>
+      <w:pPr>
+        <w:rPr>
+          <w:lang w:val="en-GB"/>
+        </w:rPr>
+      </w:pPr>
+      <w:r>
+        <w:rPr>
+          <w:rFonts w:ascii="Segoe UI" w:eastAsia="Segoe UI" w:hAnsi="Segoe UI" w:cs="Segoe UI"/>
+          <w:b/>
+          <w:sz w:val="18"/>
+          <w:lang w:val="en-GB"/>
+        </w:rPr>
+        <w:t>Self-assessment</w:t>
+      </w:r>
+      <w:r>
+        <w:rPr>
+          <w:rFonts w:ascii="Segoe UI" w:eastAsia="Segoe UI" w:hAnsi="Segoe UI" w:cs="Segoe UI"/>
+          <w:b/>
+          <w:sz w:val="18"/>
+          <w:lang w:val="en-GB"/>
+        </w:rPr>
+        <w:t xml:space="preserve">: </w:t>
+      </w:r>
+      <w:r>
+        <w:rPr>
+          <w:rFonts w:ascii="Segoe UI" w:eastAsia="Segoe UI" w:hAnsi="Segoe UI" w:cs="Segoe UI"/>
+          <w:b/>
+          <w:sz w:val="18"/>
+          <w:lang w:val="en-GB"/>
+        </w:rPr>
+        <w:t>Proficient</w:t>
+      </w:r>
+    </w:p>
+    <w:p>
+      <w:pPr>
+        <w:spacing w:after="0" w:line="259" w:lineRule="auto"/>
+        <w:ind w:left="0" w:firstLine="0"/>
+        <w:rPr>
+          <w:lang w:val="en-GB"/>
+        </w:rPr>
+      </w:pPr>
+      <w:r>
+        <w:rPr>
+          <w:lang w:val="en-GB"/>
+        </w:rPr>
+        <w:t xml:space="preserve">I have undertaken data preparation tasks on several occasions, including for the Canvas exercises, the group project, and my personal data challenge. As a result, I believe that I have achieved proficiency in this </w:t>
+      </w:r>
+      <w:r>
+        <w:rPr>
+          <w:lang w:val="en-GB"/>
+        </w:rPr>
+        <w:t>learning</w:t>
+      </w:r>
+      <w:r>
+        <w:rPr>
+          <w:lang w:val="en-GB"/>
+        </w:rPr>
+        <w:t xml:space="preserve"> outcome.</w:t>
+      </w:r>
+    </w:p>
+    <w:p>
+      <w:pPr>
+        <w:spacing w:after="0" w:line="259" w:lineRule="auto"/>
+        <w:ind w:left="0" w:firstLine="0"/>
+        <w:rPr>
+          <w:i/>
+          <w:lang w:val="en-GB"/>
+        </w:rPr>
+      </w:pPr>
+      <w:r>
+        <w:rPr>
+          <w:i/>
+          <w:lang w:val="en-GB"/>
+        </w:rPr>
+        <w:tab/>
+        <w:t xml:space="preserve"> </w:t>
+      </w:r>
+    </w:p>
+    <w:p>
+      <w:pPr>
+        <w:spacing w:after="160" w:line="259" w:lineRule="auto"/>
+        <w:ind w:left="0" w:firstLine="0"/>
+        <w:rPr>
+          <w:i/>
+          <w:lang w:val="en-GB"/>
+        </w:rPr>
+      </w:pPr>
+      <w:r>
+        <w:rPr>
+          <w:i/>
+          <w:lang w:val="en-GB"/>
+        </w:rPr>
+        <w:br w:type="page"/>
+      </w:r>
+    </w:p>
+    <w:p>
+      <w:pPr>
+        <w:spacing w:after="0" w:line="259" w:lineRule="auto"/>
+        <w:ind w:left="0" w:firstLine="0"/>
+        <w:rPr>
+          <w:lang w:val="en-GB"/>
+        </w:rPr>
+      </w:pPr>
+    </w:p>
+    <w:p>
+      <w:pPr>
+        <w:pStyle w:val="Heading2"/>
+        <w:ind w:left="561" w:hanging="576"/>
+      </w:pPr>
+      <w:bookmarkStart w:id="4" w:name="_Toc129329252"/>
+      <w:r>
+        <w:t>Data analysis &amp; model engineering</w:t>
+      </w:r>
+      <w:bookmarkEnd w:id="4"/>
+      <w:r>
+        <w:t xml:space="preserve"> </w:t>
+      </w:r>
+    </w:p>
+    <w:p>
+      <w:pPr>
+        <w:spacing w:after="0" w:line="259" w:lineRule="auto"/>
+        <w:ind w:left="1" w:firstLine="0"/>
+      </w:pPr>
+      <w:r>
+        <w:drawing>
+          <wp:inline distT="0" distB="0" distL="0" distR="0" wp14:anchorId="527F9683" wp14:editId="03BE0CEA">
+            <wp:extent cx="1028844" cy="1000265"/>
+            <wp:effectExtent l="0" t="0" r="0" b="9525"/>
+            <wp:docPr id="12" name="Picture 12" descr="Graphical user interface&#10;&#10;Description automatically generated with medium confidence"/>
+            <wp:cNvGraphicFramePr>
+              <a:graphicFrameLocks xmlns:a="http://schemas.openxmlformats.org/drawingml/2006/main" noChangeAspect="1"/>
+            </wp:cNvGraphicFramePr>
+            <a:graphic xmlns:a="http://schemas.openxmlformats.org/drawingml/2006/main">
+              <a:graphicData uri="http://schemas.openxmlformats.org/drawingml/2006/picture">
+                <pic:pic xmlns:pic="http://schemas.openxmlformats.org/drawingml/2006/picture">
+                  <pic:nvPicPr>
+                    <pic:cNvPr id="7" name="Picture 7" descr="Graphical user interface&#10;&#10;Description automatically generated with medium confidence"/>
+                    <pic:cNvPicPr/>
+                  </pic:nvPicPr>
+                  <pic:blipFill>
+                    <a:blip r:embed="rId5"/>
+                    <a:stretch>
+                      <a:fillRect/>
+                    </a:stretch>
+                  </pic:blipFill>
+                  <pic:spPr>
+                    <a:xfrm>
+                      <a:off x="0" y="0"/>
+                      <a:ext cx="1028844" cy="1000265"/>
+                    </a:xfrm>
+                    <a:prstGeom prst="rect">
+                      <a:avLst/>
+                    </a:prstGeom>
+                  </pic:spPr>
+                </pic:pic>
+              </a:graphicData>
+            </a:graphic>
+          </wp:inline>
+        </w:drawing>
+      </w:r>
+      <w:r>
+        <w:t xml:space="preserve"> </w:t>
+      </w:r>
+    </w:p>
+    <w:p>
+      <w:pPr>
+        <w:spacing w:after="0" w:line="259" w:lineRule="auto"/>
+        <w:ind w:left="0" w:firstLine="0"/>
+      </w:pPr>
+      <w:r>
+        <w:rPr>
+          <w:rFonts w:ascii="Arial" w:eastAsia="Arial" w:hAnsi="Arial" w:cs="Arial"/>
+          <w:i/>
+        </w:rPr>
+        <w:t xml:space="preserve"> </w:t>
+      </w:r>
+    </w:p>
+    <w:p>
+      <w:pPr>
+        <w:spacing w:after="0" w:line="259" w:lineRule="auto"/>
+        <w:ind w:left="-5"/>
+        <w:rPr>
+          <w:rFonts w:asciiTheme="minorHAnsi" w:eastAsia="Arial" w:hAnsiTheme="minorHAnsi" w:cstheme="minorHAnsi"/>
+          <w:i/>
+          <w:lang w:val="en-GB"/>
+        </w:rPr>
+      </w:pPr>
+      <w:r>
+        <w:rPr>
+          <w:rFonts w:asciiTheme="minorHAnsi" w:eastAsia="Arial" w:hAnsiTheme="minorHAnsi" w:cstheme="minorHAnsi"/>
+          <w:i/>
+          <w:lang w:val="en-GB"/>
+        </w:rPr>
+        <w:t xml:space="preserve">Explanation  </w:t>
+      </w:r>
+    </w:p>
+    <w:p>
+      <w:pPr>
+        <w:spacing w:after="0" w:line="259" w:lineRule="auto"/>
+        <w:ind w:left="-5"/>
+        <w:rPr>
+          <w:rFonts w:asciiTheme="minorHAnsi" w:eastAsia="Arial" w:hAnsiTheme="minorHAnsi" w:cstheme="minorHAnsi"/>
+          <w:iCs/>
+          <w:lang w:val="en-GB"/>
+        </w:rPr>
+      </w:pPr>
+      <w:r>
+        <w:rPr>
+          <w:rFonts w:asciiTheme="minorHAnsi" w:eastAsia="Arial" w:hAnsiTheme="minorHAnsi" w:cstheme="minorHAnsi"/>
+          <w:iCs/>
+          <w:lang w:val="en-GB"/>
+        </w:rPr>
+        <w:t>You must be able to create and train a model while considering aspects such as accuracy and precision. Furthermore, you also need to know ways of analysing data through clustering, trend analysis and other techniques.</w:t>
+      </w:r>
+    </w:p>
+    <w:p>
+      <w:pPr>
+        <w:spacing w:after="79" w:line="259" w:lineRule="auto"/>
+        <w:ind w:left="0" w:firstLine="0"/>
+        <w:rPr>
+          <w:lang w:val="en-GB"/>
+        </w:rPr>
+      </w:pPr>
+    </w:p>
+    <w:p>
+      <w:pPr>
+        <w:pStyle w:val="Heading3"/>
+        <w:ind w:left="705" w:hanging="720"/>
+      </w:pPr>
+      <w:bookmarkStart w:id="5" w:name="_Toc129329253"/>
+      <w:r>
+        <w:t xml:space="preserve">First evaluation week </w:t>
+      </w:r>
+      <w:r>
+        <w:t>5</w:t>
+      </w:r>
+      <w:r>
+        <w:t>:</w:t>
+      </w:r>
+      <w:bookmarkEnd w:id="5"/>
+      <w:r>
+        <w:t xml:space="preserve"> </w:t>
+      </w:r>
+    </w:p>
+    <w:p>
+      <w:pPr>
+        <w:rPr>
+          <w:lang w:val="en-GB"/>
+        </w:rPr>
+      </w:pPr>
+      <w:r>
+        <w:rPr>
+          <w:lang w:val="en-GB"/>
+        </w:rPr>
+        <w:t>Also with this learning objective, I made the assignments on canvas that I had to train a model with on several occasions.</w:t>
+      </w:r>
+    </w:p>
+    <w:p>
+      <w:pPr>
+        <w:spacing w:after="160" w:line="259" w:lineRule="auto"/>
+        <w:ind w:left="0" w:firstLine="0"/>
+        <w:rPr>
+          <w:lang w:val="en-GB"/>
+        </w:rPr>
+      </w:pPr>
+      <w:r>
+        <w:rPr>
+          <w:lang w:val="en-GB"/>
+        </w:rPr>
+        <w:br w:type="page"/>
+      </w:r>
+    </w:p>
+    <w:p>
+      <w:pPr>
+        <w:pStyle w:val="Heading3"/>
+        <w:rPr>
+          <w:lang w:val="en-GB"/>
+        </w:rPr>
+      </w:pPr>
+      <w:r>
+        <w:rPr>
+          <w:lang w:val="en-GB"/>
+        </w:rPr>
+        <w:lastRenderedPageBreak/>
+        <w:t>Second evaluation week 11:</w:t>
+      </w:r>
+    </w:p>
+    <w:p>
+      <w:pPr>
+        <w:rPr>
+          <w:lang w:val="en-GB"/>
+        </w:rPr>
+      </w:pPr>
+      <w:r>
+        <w:rPr>
+          <w:lang w:val="en-GB"/>
+        </w:rPr>
+        <w:t>I completed all the exercises on Canvas, which involved creating various types of models, and subsequently received feedback on these exercises.</w:t>
+      </w:r>
+    </w:p>
+    <w:p>
+      <w:pPr>
+        <w:rPr>
+          <w:lang w:val="en-GB"/>
+        </w:rPr>
+      </w:pPr>
+    </w:p>
+    <w:p>
+      <w:pPr>
+        <w:rPr>
+          <w:lang w:val="en-GB"/>
+        </w:rPr>
+      </w:pPr>
+      <w:r>
+        <w:rPr>
+          <w:lang w:val="en-GB"/>
+        </w:rPr>
+        <w:drawing>
+          <wp:inline distT="0" distB="0" distL="0" distR="0" wp14:anchorId="31A927B8" wp14:editId="50FA0549">
+            <wp:extent cx="2435651" cy="2228850"/>
+            <wp:effectExtent l="0" t="0" r="3175" b="0"/>
+            <wp:docPr id="14" name="Picture 14" descr="Text, letter&#10;&#10;Description automatically generated"/>
+            <wp:cNvGraphicFramePr>
+              <a:graphicFrameLocks xmlns:a="http://schemas.openxmlformats.org/drawingml/2006/main" noChangeAspect="1"/>
+            </wp:cNvGraphicFramePr>
+            <a:graphic xmlns:a="http://schemas.openxmlformats.org/drawingml/2006/main">
+              <a:graphicData uri="http://schemas.openxmlformats.org/drawingml/2006/picture">
+                <pic:pic xmlns:pic="http://schemas.openxmlformats.org/drawingml/2006/picture">
+                  <pic:nvPicPr>
+                    <pic:cNvPr id="14" name="Picture 14" descr="Text, letter&#10;&#10;Description automatically generated"/>
+                    <pic:cNvPicPr/>
+                  </pic:nvPicPr>
+                  <pic:blipFill>
+                    <a:blip r:embed="rId8"/>
+                    <a:stretch>
+                      <a:fillRect/>
+                    </a:stretch>
+                  </pic:blipFill>
+                  <pic:spPr>
+                    <a:xfrm>
+                      <a:off x="0" y="0"/>
+                      <a:ext cx="2439605" cy="2232468"/>
+                    </a:xfrm>
+                    <a:prstGeom prst="rect">
+                      <a:avLst/>
+                    </a:prstGeom>
+                  </pic:spPr>
+                </pic:pic>
+              </a:graphicData>
+            </a:graphic>
+          </wp:inline>
+        </w:drawing>
+      </w:r>
+    </w:p>
+    <w:p>
+      <w:pPr>
+        <w:spacing w:after="14" w:line="227" w:lineRule="auto"/>
+        <w:ind w:right="9969" w:firstLine="0"/>
+        <w:rPr>
+          <w:bCs/>
+          <w:lang w:val="en-GB"/>
+        </w:rPr>
+      </w:pPr>
+    </w:p>
+    <w:p>
+      <w:pPr>
+        <w:spacing w:after="14" w:line="227" w:lineRule="auto"/>
+        <w:ind w:left="0" w:right="9969" w:firstLine="0"/>
+        <w:rPr>
+          <w:b/>
+          <w:lang w:val="en-GB"/>
+        </w:rPr>
+      </w:pPr>
+    </w:p>
+    <w:p>
+      <w:pPr>
+        <w:spacing w:after="14" w:line="227" w:lineRule="auto"/>
+        <w:ind w:left="0" w:right="9969" w:firstLine="0"/>
+        <w:rPr>
+          <w:lang w:val="en-GB"/>
+        </w:rPr>
+      </w:pPr>
+      <w:r>
+        <w:rPr>
+          <w:lang w:val="en-GB"/>
+        </w:rPr>
+        <w:drawing>
+          <wp:inline distT="0" distB="0" distL="0" distR="0" wp14:anchorId="38834EA2" wp14:editId="206C77F7">
+            <wp:extent cx="1009791" cy="1228896"/>
+            <wp:effectExtent l="0" t="0" r="0" b="0"/>
+            <wp:docPr id="13" name="Picture 13" descr="Chart, funnel chart&#10;&#10;Description automatically generated"/>
+            <wp:cNvGraphicFramePr>
+              <a:graphicFrameLocks xmlns:a="http://schemas.openxmlformats.org/drawingml/2006/main" noChangeAspect="1"/>
+            </wp:cNvGraphicFramePr>
+            <a:graphic xmlns:a="http://schemas.openxmlformats.org/drawingml/2006/main">
+              <a:graphicData uri="http://schemas.openxmlformats.org/drawingml/2006/picture">
+                <pic:pic xmlns:pic="http://schemas.openxmlformats.org/drawingml/2006/picture">
+                  <pic:nvPicPr>
+                    <pic:cNvPr id="13" name="Picture 13" descr="Chart, funnel chart&#10;&#10;Description automatically generated"/>
+                    <pic:cNvPicPr/>
+                  </pic:nvPicPr>
+                  <pic:blipFill>
+                    <a:blip r:embed="rId9"/>
+                    <a:stretch>
+                      <a:fillRect/>
+                    </a:stretch>
+                  </pic:blipFill>
+                  <pic:spPr>
+                    <a:xfrm>
+                      <a:off x="0" y="0"/>
+                      <a:ext cx="1009791" cy="1228896"/>
+                    </a:xfrm>
+                    <a:prstGeom prst="rect">
+                      <a:avLst/>
+                    </a:prstGeom>
+                  </pic:spPr>
+                </pic:pic>
+              </a:graphicData>
+            </a:graphic>
+          </wp:inline>
+        </w:drawing>
+      </w:r>
+    </w:p>
+    <w:p>
+      <w:pPr>
+        <w:spacing w:after="14" w:line="227" w:lineRule="auto"/>
+        <w:ind w:left="0" w:right="9969" w:firstLine="0"/>
+        <w:rPr>
+          <w:lang w:val="en-GB"/>
+        </w:rPr>
+      </w:pPr>
+    </w:p>
+    <w:p>
+      <w:pPr>
+        <w:spacing w:after="74" w:line="259" w:lineRule="auto"/>
+        <w:ind w:left="0" w:firstLine="0"/>
+        <w:rPr>
+          <w:b/>
+          <w:lang w:val="en-GB"/>
+        </w:rPr>
+      </w:pPr>
+      <w:r>
+        <w:rPr>
+          <w:b/>
+          <w:lang w:val="en-GB"/>
+        </w:rPr>
+        <w:t xml:space="preserve">Self-assessment: </w:t>
+      </w:r>
+      <w:r>
+        <w:rPr>
+          <w:b/>
+          <w:lang w:val="en-GB"/>
+        </w:rPr>
+        <w:t>Beginning</w:t>
+      </w:r>
+    </w:p>
+    <w:p>
+      <w:pPr>
+        <w:spacing w:after="0" w:line="259" w:lineRule="auto"/>
+        <w:ind w:left="0" w:firstLine="0"/>
+        <w:rPr>
+          <w:bCs/>
+          <w:lang w:val="en-GB"/>
+        </w:rPr>
+      </w:pPr>
+      <w:r>
+        <w:rPr>
+          <w:bCs/>
+          <w:lang w:val="en-GB"/>
+        </w:rPr>
+        <w:t xml:space="preserve">I have completed </w:t>
+      </w:r>
+      <w:r>
+        <w:rPr>
+          <w:bCs/>
+          <w:lang w:val="en-GB"/>
+        </w:rPr>
+        <w:t>all</w:t>
+      </w:r>
+      <w:r>
+        <w:rPr>
+          <w:bCs/>
+          <w:lang w:val="en-GB"/>
+        </w:rPr>
+        <w:t xml:space="preserve"> the Canvas exercises, and they have already been graded. However, as I am still working on developing the model for my data challenge, I believe that I am still at the beginning stages of this </w:t>
+      </w:r>
+      <w:r>
+        <w:rPr>
+          <w:bCs/>
+          <w:lang w:val="en-GB"/>
+        </w:rPr>
+        <w:t>learning</w:t>
+      </w:r>
+      <w:r>
+        <w:rPr>
+          <w:bCs/>
+          <w:lang w:val="en-GB"/>
+        </w:rPr>
+        <w:t xml:space="preserve"> outcome.</w:t>
+      </w:r>
+    </w:p>
+    <w:p>
+      <w:pPr>
+        <w:spacing w:after="160" w:line="259" w:lineRule="auto"/>
+        <w:ind w:left="0" w:firstLine="0"/>
+        <w:rPr>
+          <w:lang w:val="en-GB"/>
+        </w:rPr>
+      </w:pPr>
+      <w:r>
+        <w:rPr>
+          <w:lang w:val="en-GB"/>
+        </w:rPr>
+        <w:br w:type="page"/>
+      </w:r>
+    </w:p>
+    <w:p>
+      <w:pPr>
+        <w:spacing w:after="0" w:line="259" w:lineRule="auto"/>
+        <w:ind w:left="0" w:firstLine="0"/>
+        <w:rPr>
+          <w:lang w:val="en-GB"/>
+        </w:rPr>
+      </w:pPr>
+      <w:r>
+        <w:rPr>
+          <w:lang w:val="en-GB"/>
+        </w:rPr>
+        <w:lastRenderedPageBreak/>
+        <w:tab/>
+        <w:t xml:space="preserve"> </w:t>
+      </w:r>
+    </w:p>
+    <w:p>
+      <w:pPr>
+        <w:pStyle w:val="Heading2"/>
+        <w:ind w:left="561" w:hanging="576"/>
+      </w:pPr>
+      <w:bookmarkStart w:id="6" w:name="_Toc129329254"/>
+      <w:r>
+        <w:t>Targeted interaction</w:t>
+      </w:r>
+      <w:bookmarkEnd w:id="6"/>
+      <w:r>
+        <w:t xml:space="preserve"> </w:t>
+      </w:r>
+    </w:p>
+    <w:p>
+      <w:pPr>
+        <w:spacing w:after="0" w:line="259" w:lineRule="auto"/>
+        <w:ind w:left="1" w:firstLine="0"/>
+      </w:pPr>
+      <w:r>
+        <w:drawing>
+          <wp:inline distT="0" distB="0" distL="0" distR="0" wp14:anchorId="7C78AED5" wp14:editId="3CD82F25">
+            <wp:extent cx="981212" cy="1200318"/>
+            <wp:effectExtent l="0" t="0" r="9525" b="0"/>
+            <wp:docPr id="15" name="Picture 15" descr="Application&#10;&#10;Description automatically generated with low confidence"/>
+            <wp:cNvGraphicFramePr>
+              <a:graphicFrameLocks xmlns:a="http://schemas.openxmlformats.org/drawingml/2006/main" noChangeAspect="1"/>
+            </wp:cNvGraphicFramePr>
+            <a:graphic xmlns:a="http://schemas.openxmlformats.org/drawingml/2006/main">
+              <a:graphicData uri="http://schemas.openxmlformats.org/drawingml/2006/picture">
+                <pic:pic xmlns:pic="http://schemas.openxmlformats.org/drawingml/2006/picture">
+                  <pic:nvPicPr>
+                    <pic:cNvPr id="15" name="Picture 15" descr="Application&#10;&#10;Description automatically generated with low confidence"/>
+                    <pic:cNvPicPr/>
+                  </pic:nvPicPr>
+                  <pic:blipFill>
+                    <a:blip r:embed="rId10"/>
+                    <a:stretch>
+                      <a:fillRect/>
+                    </a:stretch>
+                  </pic:blipFill>
+                  <pic:spPr>
+                    <a:xfrm>
+                      <a:off x="0" y="0"/>
+                      <a:ext cx="981212" cy="1200318"/>
+                    </a:xfrm>
+                    <a:prstGeom prst="rect">
+                      <a:avLst/>
+                    </a:prstGeom>
+                  </pic:spPr>
+                </pic:pic>
+              </a:graphicData>
+            </a:graphic>
+          </wp:inline>
+        </w:drawing>
+      </w:r>
+      <w:r>
+        <w:t xml:space="preserve"> </w:t>
+      </w:r>
+    </w:p>
+    <w:p>
+      <w:pPr>
+        <w:spacing w:after="0" w:line="259" w:lineRule="auto"/>
+        <w:ind w:left="0" w:firstLine="0"/>
+      </w:pPr>
+      <w:r>
+        <w:rPr>
+          <w:rFonts w:ascii="Arial" w:eastAsia="Arial" w:hAnsi="Arial" w:cs="Arial"/>
+          <w:i/>
+        </w:rPr>
+        <w:t xml:space="preserve"> </w:t>
+      </w:r>
+    </w:p>
+    <w:p>
+      <w:pPr>
+        <w:spacing w:after="80" w:line="259" w:lineRule="auto"/>
+        <w:ind w:left="0" w:firstLine="0"/>
+        <w:rPr>
+          <w:rFonts w:asciiTheme="minorHAnsi" w:eastAsia="Arial" w:hAnsiTheme="minorHAnsi" w:cstheme="minorHAnsi"/>
+          <w:i/>
+          <w:lang w:val="en-GB"/>
+        </w:rPr>
+      </w:pPr>
+      <w:r>
+        <w:rPr>
+          <w:rFonts w:asciiTheme="minorHAnsi" w:eastAsia="Arial" w:hAnsiTheme="minorHAnsi" w:cstheme="minorHAnsi"/>
+          <w:i/>
+          <w:lang w:val="en-GB"/>
+        </w:rPr>
+        <w:t xml:space="preserve">Explanation  </w:t>
+      </w:r>
+    </w:p>
+    <w:p>
+      <w:pPr>
+        <w:spacing w:after="80" w:line="259" w:lineRule="auto"/>
+        <w:ind w:left="0" w:firstLine="0"/>
+        <w:rPr>
+          <w:rFonts w:ascii="Arial" w:eastAsia="Arial" w:hAnsi="Arial" w:cs="Arial"/>
+          <w:iCs/>
+          <w:lang w:val="en-GB"/>
+        </w:rPr>
+      </w:pPr>
+      <w:r>
+        <w:rPr>
+          <w:rFonts w:asciiTheme="minorHAnsi" w:eastAsia="Arial" w:hAnsiTheme="minorHAnsi" w:cstheme="minorHAnsi"/>
+          <w:iCs/>
+          <w:lang w:val="en-GB"/>
+        </w:rPr>
+        <w:t>I must be able to show that I can have a professional attitude that matches the target audience I want to reach. Based on the target audience, I must be able to choose the right data visualization tools and information</w:t>
+      </w:r>
+      <w:r>
+        <w:rPr>
+          <w:rFonts w:ascii="Arial" w:eastAsia="Arial" w:hAnsi="Arial" w:cs="Arial"/>
+          <w:iCs/>
+          <w:lang w:val="en-GB"/>
+        </w:rPr>
+        <w:t>.</w:t>
+      </w:r>
+    </w:p>
+    <w:p>
+      <w:pPr>
+        <w:spacing w:after="80" w:line="259" w:lineRule="auto"/>
+        <w:ind w:left="0" w:firstLine="0"/>
+        <w:rPr>
+          <w:rFonts w:ascii="Arial" w:eastAsia="Arial" w:hAnsi="Arial" w:cs="Arial"/>
+          <w:iCs/>
+          <w:lang w:val="en-GB"/>
+        </w:rPr>
+      </w:pPr>
+    </w:p>
+    <w:p>
+      <w:pPr>
+        <w:pStyle w:val="Heading3"/>
+        <w:ind w:left="705" w:hanging="720"/>
+      </w:pPr>
+      <w:bookmarkStart w:id="7" w:name="_Toc129329255"/>
+      <w:r>
+        <w:t xml:space="preserve">First evaluation week </w:t>
+      </w:r>
+      <w:r>
+        <w:t>5</w:t>
+      </w:r>
+      <w:r>
+        <w:t>:</w:t>
+      </w:r>
+      <w:bookmarkEnd w:id="7"/>
+      <w:r>
+        <w:t xml:space="preserve"> </w:t>
+      </w:r>
+    </w:p>
+    <w:p>
+      <w:pPr>
+        <w:spacing w:after="0" w:line="259" w:lineRule="auto"/>
+        <w:ind w:left="0" w:firstLine="0"/>
+        <w:rPr>
+          <w:lang w:val="en-GB"/>
+        </w:rPr>
+      </w:pPr>
+      <w:r>
+        <w:rPr>
+          <w:lang w:val="en-GB"/>
+        </w:rPr>
+        <w:t>In the assignments on canvas, I have already had to visualize something, however, I have received feedback on this that I have yet to apply</w:t>
+      </w:r>
+      <w:r>
+        <w:rPr>
+          <w:lang w:val="en-GB"/>
+        </w:rPr>
+        <w:t>.</w:t>
+      </w:r>
+    </w:p>
+    <w:p>
+      <w:pPr>
+        <w:spacing w:after="0" w:line="259" w:lineRule="auto"/>
+        <w:ind w:left="0" w:firstLine="0"/>
+        <w:rPr>
+          <w:lang w:val="en-GB"/>
+        </w:rPr>
+      </w:pPr>
+    </w:p>
+    <w:p>
+      <w:pPr>
+        <w:pStyle w:val="Heading3"/>
+        <w:rPr>
+          <w:lang w:val="en-GB"/>
+        </w:rPr>
+      </w:pPr>
+      <w:r>
+        <w:rPr>
+          <w:lang w:val="en-GB"/>
+        </w:rPr>
+        <w:t>Second evaluation week 11:</w:t>
+      </w:r>
+    </w:p>
+    <w:p>
+      <w:pPr>
+        <w:pStyle w:val="NoSpacing"/>
+      </w:pPr>
+      <w:r>
+        <w:t>I have attended the Woman in Data Science conference and participated in the career day at Fontys Tilburg, where I spoke about the AI specialization. In addition, I have completed data visualization tasks for both the group project and my personal data challenge and have received feedback on my work.</w:t>
+      </w:r>
+    </w:p>
+    <w:p>
+      <w:pPr>
+        <w:pStyle w:val="NoSpacing"/>
+      </w:pPr>
+    </w:p>
+    <w:p>
+      <w:pPr>
+        <w:pStyle w:val="NoSpacing"/>
+      </w:pPr>
+      <w:r>
+        <w:drawing>
+          <wp:inline distT="0" distB="0" distL="0" distR="0" wp14:anchorId="62BBEBD7" wp14:editId="5E537CC8">
+            <wp:extent cx="857370" cy="971686"/>
+            <wp:effectExtent l="0" t="0" r="0" b="0"/>
+            <wp:docPr id="16" name="Picture 16" descr="Graphical user interface, application, Word&#10;&#10;Description automatically generated"/>
+            <wp:cNvGraphicFramePr>
+              <a:graphicFrameLocks xmlns:a="http://schemas.openxmlformats.org/drawingml/2006/main" noChangeAspect="1"/>
+            </wp:cNvGraphicFramePr>
+            <a:graphic xmlns:a="http://schemas.openxmlformats.org/drawingml/2006/main">
+              <a:graphicData uri="http://schemas.openxmlformats.org/drawingml/2006/picture">
+                <pic:pic xmlns:pic="http://schemas.openxmlformats.org/drawingml/2006/picture">
+                  <pic:nvPicPr>
+                    <pic:cNvPr id="16" name="Picture 16" descr="Graphical user interface, application, Word&#10;&#10;Description automatically generated"/>
+                    <pic:cNvPicPr/>
+                  </pic:nvPicPr>
+                  <pic:blipFill>
+                    <a:blip r:embed="rId11"/>
+                    <a:stretch>
+                      <a:fillRect/>
+                    </a:stretch>
+                  </pic:blipFill>
+                  <pic:spPr>
+                    <a:xfrm>
+                      <a:off x="0" y="0"/>
+                      <a:ext cx="857370" cy="971686"/>
+                    </a:xfrm>
+                    <a:prstGeom prst="rect">
+                      <a:avLst/>
+                    </a:prstGeom>
+                  </pic:spPr>
+                </pic:pic>
+              </a:graphicData>
+            </a:graphic>
+          </wp:inline>
+        </w:drawing>
+      </w:r>
+    </w:p>
+    <w:p>
+      <w:pPr>
+        <w:spacing w:after="0" w:line="259" w:lineRule="auto"/>
+        <w:ind w:left="0" w:right="3032" w:firstLine="0"/>
+        <w:jc w:val="center"/>
+        <w:rPr>
+          <w:lang w:val="en-GB"/>
+        </w:rPr>
+      </w:pPr>
+      <w:r>
+        <w:rPr>
+          <w:rFonts w:ascii="Segoe UI" w:eastAsia="Segoe UI" w:hAnsi="Segoe UI" w:cs="Segoe UI"/>
+          <w:sz w:val="18"/>
+          <w:lang w:val="en-GB"/>
+        </w:rPr>
+        <w:t xml:space="preserve"> </w:t>
+      </w:r>
+    </w:p>
+    <w:p>
+      <w:pPr>
+        <w:spacing w:after="0" w:line="259" w:lineRule="auto"/>
+        <w:ind w:left="-5"/>
+        <w:rPr>
+          <w:b/>
+          <w:lang w:val="en-GB"/>
+        </w:rPr>
+      </w:pPr>
+      <w:r>
+        <w:rPr>
+          <w:b/>
+          <w:lang w:val="en-GB"/>
+        </w:rPr>
+        <w:t xml:space="preserve">Self-assessment: </w:t>
+      </w:r>
+      <w:r>
+        <w:rPr>
+          <w:b/>
+          <w:lang w:val="en-GB"/>
+        </w:rPr>
+        <w:t>Proficient</w:t>
+      </w:r>
+    </w:p>
+    <w:p>
+      <w:pPr>
+        <w:spacing w:after="0" w:line="259" w:lineRule="auto"/>
+        <w:ind w:left="0" w:firstLine="0"/>
+        <w:rPr>
+          <w:lang w:val="en-GB"/>
+        </w:rPr>
+      </w:pPr>
+      <w:r>
+        <w:rPr>
+          <w:bCs/>
+          <w:lang w:val="en-GB"/>
+        </w:rPr>
+        <w:t>I received feedback on my canvas assignment and completed data visualization tasks for the group project, personal challenge, and events like the Woman in Data Science conference and career day at Fontys Tilburg, showing my ability to target specific audiences</w:t>
+      </w:r>
+      <w:r>
+        <w:rPr>
+          <w:bCs/>
+          <w:lang w:val="en-GB"/>
+        </w:rPr>
+        <w:t>.</w:t>
+      </w:r>
+      <w:r>
+        <w:rPr>
+          <w:lang w:val="en-GB"/>
+        </w:rPr>
+        <w:tab/>
+        <w:t xml:space="preserve"> </w:t>
+      </w:r>
+      <w:r>
+        <w:rPr>
+          <w:lang w:val="en-GB"/>
+        </w:rPr>
+        <w:br w:type="page"/>
+      </w:r>
+    </w:p>
+    <w:p>
+      <w:pPr>
+        <w:pStyle w:val="Heading2"/>
+        <w:ind w:left="561" w:hanging="576"/>
+      </w:pPr>
+      <w:bookmarkStart w:id="8" w:name="_Toc129329256"/>
+      <w:r>
+        <w:lastRenderedPageBreak/>
+        <w:t>Future orientation</w:t>
+      </w:r>
+      <w:bookmarkEnd w:id="8"/>
+      <w:r>
+        <w:t xml:space="preserve"> </w:t>
+      </w:r>
+    </w:p>
+    <w:p>
+      <w:pPr>
+        <w:spacing w:after="0" w:line="259" w:lineRule="auto"/>
+        <w:ind w:left="1" w:firstLine="0"/>
+      </w:pPr>
+      <w:r>
+        <w:rPr>
+          <w:noProof/>
+        </w:rPr>
+        <w:drawing>
+          <wp:inline distT="0" distB="0" distL="0" distR="0" wp14:anchorId="4DDAFD85" wp14:editId="653CC7B5">
+            <wp:extent cx="1581371" cy="1086002"/>
+            <wp:effectExtent l="0" t="0" r="0" b="0"/>
+            <wp:docPr id="7641" name="Picture 7641" descr="Graphical user interface, text, application&#10;&#10;Description automatically generated"/>
+            <wp:cNvGraphicFramePr>
+              <a:graphicFrameLocks xmlns:a="http://schemas.openxmlformats.org/drawingml/2006/main" noChangeAspect="1"/>
+            </wp:cNvGraphicFramePr>
+            <a:graphic xmlns:a="http://schemas.openxmlformats.org/drawingml/2006/main">
+              <a:graphicData uri="http://schemas.openxmlformats.org/drawingml/2006/picture">
+                <pic:pic xmlns:pic="http://schemas.openxmlformats.org/drawingml/2006/picture">
+                  <pic:nvPicPr>
+                    <pic:cNvPr id="7639" name="Picture 7639" descr="Graphical user interface, text, application&#10;&#10;Description automatically generated"/>
+                    <pic:cNvPicPr/>
+                  </pic:nvPicPr>
+                  <pic:blipFill>
+                    <a:blip r:embed="rId12"/>
                     <a:stretch>
                       <a:fillRect/>
                     </a:stretch>
@@ -5739,18 +6909,23 @@
           </wp:inline>
         </w:drawing>
       </w:r>
-    </w:p>
-    <w:p>
-      <w:pPr>
-        <w:spacing w:after="79" w:line="259" w:lineRule="auto"/>
+      <w:r>
+        <w:t xml:space="preserve"> </w:t>
+      </w:r>
+    </w:p>
+    <w:p>
+      <w:pPr>
+        <w:spacing w:after="74" w:line="259" w:lineRule="auto"/>
         <w:ind w:left="0" w:firstLine="0"/>
         <w:rPr>
+          <w:rFonts w:asciiTheme="minorHAnsi" w:eastAsia="Arial" w:hAnsiTheme="minorHAnsi" w:cstheme="minorHAnsi"/>
           <w:i/>
           <w:lang w:val="en-GB"/>
         </w:rPr>
       </w:pPr>
       <w:r>
         <w:rPr>
+          <w:rFonts w:asciiTheme="minorHAnsi" w:eastAsia="Arial" w:hAnsiTheme="minorHAnsi" w:cstheme="minorHAnsi"/>
           <w:i/>
           <w:lang w:val="en-GB"/>
         </w:rPr>
@@ -5759,129 +6934,241 @@
     </w:p>
     <w:p>
       <w:pPr>
-        <w:spacing w:after="79" w:line="259" w:lineRule="auto"/>
+        <w:spacing w:after="74" w:line="259" w:lineRule="auto"/>
         <w:ind w:left="0" w:firstLine="0"/>
         <w:rPr>
-          <w:rFonts w:ascii="Arial" w:eastAsia="Arial" w:hAnsi="Arial" w:cs="Arial"/>
+          <w:rFonts w:asciiTheme="minorHAnsi" w:eastAsia="Arial" w:hAnsiTheme="minorHAnsi" w:cstheme="minorHAnsi"/>
           <w:iCs/>
           <w:lang w:val="en-GB"/>
         </w:rPr>
       </w:pPr>
       <w:r>
         <w:rPr>
+          <w:rFonts w:asciiTheme="minorHAnsi" w:eastAsia="Arial" w:hAnsiTheme="minorHAnsi" w:cstheme="minorHAnsi"/>
           <w:iCs/>
           <w:lang w:val="en-GB"/>
         </w:rPr>
-        <w:t>You must be able to understand data that you have. Furthermore, you must also be able to ensure that you get accurate results by properly cleaning and preparing your data for future use. You also need to store your data in a way that it is good for the environment.</w:t>
-      </w:r>
-      <w:r>
-        <w:rPr>
-          <w:rFonts w:ascii="Arial" w:eastAsia="Arial" w:hAnsi="Arial" w:cs="Arial"/>
+        <w:t xml:space="preserve">You must be able to guarantee that your assignment is future-proof by thinking about the consequences in society and in the environment. You must also show that you think about the implications of your data in terms of laws, </w:t>
+      </w:r>
+      <w:proofErr w:type="gramStart"/>
+      <w:r>
+        <w:rPr>
+          <w:rFonts w:asciiTheme="minorHAnsi" w:eastAsia="Arial" w:hAnsiTheme="minorHAnsi" w:cstheme="minorHAnsi"/>
           <w:iCs/>
           <w:lang w:val="en-GB"/>
         </w:rPr>
+        <w:t>ethics</w:t>
+      </w:r>
+      <w:proofErr w:type="gramEnd"/>
+      <w:r>
+        <w:rPr>
+          <w:rFonts w:asciiTheme="minorHAnsi" w:eastAsia="Arial" w:hAnsiTheme="minorHAnsi" w:cstheme="minorHAnsi"/>
+          <w:iCs/>
+          <w:lang w:val="en-GB"/>
+        </w:rPr>
+        <w:t xml:space="preserve"> and your own boundaries.</w:t>
+      </w:r>
+    </w:p>
+    <w:p>
+      <w:pPr>
+        <w:spacing w:after="74" w:line="259" w:lineRule="auto"/>
+        <w:ind w:left="0" w:firstLine="0"/>
+        <w:rPr>
+          <w:lang w:val="en-GB"/>
+        </w:rPr>
+      </w:pPr>
+      <w:r>
+        <w:rPr>
+          <w:lang w:val="en-GB"/>
+        </w:rPr>
         <w:t xml:space="preserve"> </w:t>
       </w:r>
-    </w:p>
-    <w:p>
-      <w:pPr>
-        <w:spacing w:after="79" w:line="259" w:lineRule="auto"/>
-        <w:ind w:left="0" w:firstLine="0"/>
-        <w:rPr>
-          <w:iCs/>
-          <w:lang w:val="en-GB"/>
-        </w:rPr>
-      </w:pPr>
     </w:p>
     <w:p>
       <w:pPr>
         <w:pStyle w:val="Heading3"/>
         <w:ind w:left="705" w:hanging="720"/>
       </w:pPr>
-      <w:bookmarkStart w:id="3" w:name="_Toc129329251"/>
-      <w:r>
-        <w:t xml:space="preserve">First evaluation week </w:t>
-      </w:r>
-      <w:r>
-        <w:t>5</w:t>
-      </w:r>
-      <w:r>
-        <w:t>:</w:t>
-      </w:r>
-      <w:bookmarkEnd w:id="3"/>
+      <w:bookmarkStart w:id="9" w:name="_Toc129329257"/>
+      <w:r>
+        <w:t>First evaluation week 5:</w:t>
+      </w:r>
+      <w:bookmarkEnd w:id="9"/>
       <w:r>
         <w:t xml:space="preserve"> </w:t>
       </w:r>
     </w:p>
     <w:p>
       <w:pPr>
-        <w:rPr>
-          <w:lang w:val="en-GB"/>
-        </w:rPr>
-      </w:pPr>
-      <w:r>
-        <w:rPr>
-          <w:lang w:val="en-GB"/>
-        </w:rPr>
-        <w:t>I have not</w:t>
-      </w:r>
-      <w:r>
-        <w:rPr>
-          <w:lang w:val="en-GB"/>
-        </w:rPr>
-        <w:t xml:space="preserve"> been able to do much with this yet. However, I did clean the data for the canvas assignments for further use.</w:t>
-      </w:r>
-    </w:p>
-    <w:p>
-      <w:pPr>
-        <w:rPr>
-          <w:lang w:val="en-GB"/>
-        </w:rPr>
-      </w:pPr>
+        <w:spacing w:after="226"/>
+        <w:ind w:left="-5" w:right="927"/>
+        <w:rPr>
+          <w:lang w:val="en-GB"/>
+        </w:rPr>
+      </w:pPr>
+      <w:r>
+        <w:rPr>
+          <w:lang w:val="en-GB"/>
+        </w:rPr>
+        <w:t>For this part I haven't done much yet, I'm also not sure how to apply this in a project.</w:t>
+      </w:r>
+    </w:p>
+    <w:p>
+      <w:pPr>
+        <w:pStyle w:val="Heading3"/>
+        <w:rPr>
+          <w:lang w:val="en-GB"/>
+        </w:rPr>
+      </w:pPr>
+      <w:r>
+        <w:rPr>
+          <w:lang w:val="en-GB"/>
+        </w:rPr>
+        <w:t>Second evaluation week 11:</w:t>
+      </w:r>
+    </w:p>
+    <w:p>
+      <w:pPr>
+        <w:pStyle w:val="NoSpacing"/>
+      </w:pPr>
+      <w:r>
+        <w:t>I participated in a lecture on law and ethics and subsequently discussed its content with my team for the group project.</w:t>
+      </w:r>
+    </w:p>
+    <w:p>
+      <w:pPr>
+        <w:pStyle w:val="NoSpacing"/>
+      </w:pPr>
+    </w:p>
+    <w:p>
+      <w:pPr>
+        <w:pStyle w:val="NoSpacing"/>
+      </w:pPr>
+      <w:r>
+        <w:rPr>
+          <w:lang w:val="en-GB"/>
+        </w:rPr>
+        <w:drawing>
+          <wp:inline distT="0" distB="0" distL="0" distR="0" wp14:anchorId="2BCEEE5E" wp14:editId="3C9B66BD">
+            <wp:extent cx="1009791" cy="1228896"/>
+            <wp:effectExtent l="0" t="0" r="0" b="0"/>
+            <wp:docPr id="17" name="Picture 17" descr="Chart, funnel chart&#10;&#10;Description automatically generated"/>
+            <wp:cNvGraphicFramePr>
+              <a:graphicFrameLocks xmlns:a="http://schemas.openxmlformats.org/drawingml/2006/main" noChangeAspect="1"/>
+            </wp:cNvGraphicFramePr>
+            <a:graphic xmlns:a="http://schemas.openxmlformats.org/drawingml/2006/main">
+              <a:graphicData uri="http://schemas.openxmlformats.org/drawingml/2006/picture">
+                <pic:pic xmlns:pic="http://schemas.openxmlformats.org/drawingml/2006/picture">
+                  <pic:nvPicPr>
+                    <pic:cNvPr id="13" name="Picture 13" descr="Chart, funnel chart&#10;&#10;Description automatically generated"/>
+                    <pic:cNvPicPr/>
+                  </pic:nvPicPr>
+                  <pic:blipFill>
+                    <a:blip r:embed="rId9"/>
+                    <a:stretch>
+                      <a:fillRect/>
+                    </a:stretch>
+                  </pic:blipFill>
+                  <pic:spPr>
+                    <a:xfrm>
+                      <a:off x="0" y="0"/>
+                      <a:ext cx="1009791" cy="1228896"/>
+                    </a:xfrm>
+                    <a:prstGeom prst="rect">
+                      <a:avLst/>
+                    </a:prstGeom>
+                  </pic:spPr>
+                </pic:pic>
+              </a:graphicData>
+            </a:graphic>
+          </wp:inline>
+        </w:drawing>
+      </w:r>
+    </w:p>
+    <w:p>
+      <w:pPr>
+        <w:spacing w:after="0" w:line="259" w:lineRule="auto"/>
+        <w:ind w:left="0" w:right="1479" w:firstLine="0"/>
+        <w:jc w:val="right"/>
+        <w:rPr>
+          <w:lang w:val="en-GB"/>
+        </w:rPr>
+      </w:pPr>
+      <w:r>
+        <w:rPr>
+          <w:lang w:val="en-GB"/>
+        </w:rPr>
+        <w:t xml:space="preserve"> </w:t>
+      </w:r>
+    </w:p>
+    <w:p>
+      <w:pPr>
+        <w:spacing w:after="10"/>
+        <w:ind w:left="-5" w:right="927"/>
+        <w:rPr>
+          <w:b/>
+          <w:lang w:val="en-GB"/>
+        </w:rPr>
+      </w:pPr>
+      <w:r>
+        <w:rPr>
+          <w:b/>
+          <w:lang w:val="en-GB"/>
+        </w:rPr>
+        <w:t xml:space="preserve">Self-assessment: </w:t>
+      </w:r>
+      <w:r>
+        <w:rPr>
+          <w:b/>
+          <w:lang w:val="en-GB"/>
+        </w:rPr>
+        <w:t>Beginning</w:t>
+      </w:r>
     </w:p>
     <w:p>
       <w:pPr>
         <w:spacing w:after="0" w:line="259" w:lineRule="auto"/>
         <w:ind w:left="0" w:firstLine="0"/>
         <w:rPr>
-          <w:lang w:val="en-GB"/>
-        </w:rPr>
-      </w:pPr>
-      <w:r>
-        <w:rPr>
-          <w:rFonts w:ascii="Segoe UI" w:eastAsia="Segoe UI" w:hAnsi="Segoe UI" w:cs="Segoe UI"/>
-          <w:b/>
-          <w:sz w:val="18"/>
-          <w:lang w:val="en-GB"/>
-        </w:rPr>
-        <w:t>Self-assessment</w:t>
-      </w:r>
-      <w:r>
-        <w:rPr>
-          <w:rFonts w:ascii="Segoe UI" w:eastAsia="Segoe UI" w:hAnsi="Segoe UI" w:cs="Segoe UI"/>
-          <w:b/>
-          <w:sz w:val="18"/>
-          <w:lang w:val="en-GB"/>
-        </w:rPr>
-        <w:t xml:space="preserve">: </w:t>
-      </w:r>
-      <w:r>
-        <w:rPr>
-          <w:rFonts w:ascii="Segoe UI" w:eastAsia="Segoe UI" w:hAnsi="Segoe UI" w:cs="Segoe UI"/>
-          <w:b/>
-          <w:sz w:val="18"/>
-          <w:lang w:val="en-GB"/>
-        </w:rPr>
-        <w:t>Orienting</w:t>
-      </w:r>
-      <w:r>
-        <w:rPr>
-          <w:rFonts w:ascii="Segoe UI" w:eastAsia="Segoe UI" w:hAnsi="Segoe UI" w:cs="Segoe UI"/>
-          <w:b/>
-          <w:sz w:val="18"/>
-          <w:lang w:val="en-GB"/>
-        </w:rPr>
-        <w:t xml:space="preserve"> </w:t>
+          <w:bCs/>
+          <w:lang w:val="en-GB"/>
+        </w:rPr>
+      </w:pPr>
+      <w:r>
+        <w:rPr>
+          <w:bCs/>
+          <w:lang w:val="en-GB"/>
+        </w:rPr>
+        <w:t xml:space="preserve">Through my work on assignments like the group project and my personal data challenge, I have considered the legal, ethical, and personal implications of my data. I have engaged in discussions with my team and </w:t>
+      </w:r>
+      <w:r>
+        <w:rPr>
+          <w:bCs/>
+          <w:lang w:val="en-GB"/>
+        </w:rPr>
+        <w:t>peers and</w:t>
+      </w:r>
+      <w:r>
+        <w:rPr>
+          <w:bCs/>
+          <w:lang w:val="en-GB"/>
+        </w:rPr>
+        <w:t xml:space="preserve"> made efforts to ensure my work is future-proof and considerate of society and the environment.</w:t>
+      </w:r>
+    </w:p>
+    <w:p>
+      <w:pPr>
+        <w:spacing w:after="160" w:line="259" w:lineRule="auto"/>
+        <w:ind w:left="0" w:firstLine="0"/>
+        <w:rPr>
+          <w:lang w:val="en-GB"/>
+        </w:rPr>
+      </w:pPr>
+      <w:r>
+        <w:rPr>
+          <w:lang w:val="en-GB"/>
+        </w:rPr>
+        <w:br w:type="page"/>
       </w:r>
     </w:p>
     <w:p>
@@ -5896,40 +7183,165 @@
         <w:rPr>
           <w:lang w:val="en-GB"/>
         </w:rPr>
-        <w:t>I have cleaned data f</w:t>
-      </w:r>
-      <w:r>
-        <w:rPr>
-          <w:lang w:val="en-GB"/>
-        </w:rPr>
-        <w:t xml:space="preserve">or further use in canvas assignments. </w:t>
-      </w:r>
-      <w:proofErr w:type="gramStart"/>
-      <w:r>
-        <w:rPr>
-          <w:lang w:val="en-GB"/>
-        </w:rPr>
-        <w:t>So</w:t>
-      </w:r>
-      <w:proofErr w:type="gramEnd"/>
-      <w:r>
-        <w:rPr>
-          <w:lang w:val="en-GB"/>
-        </w:rPr>
-        <w:t xml:space="preserve"> I have started this learning goal and feel that this learning may therefore come around Orienting.</w:t>
+        <w:lastRenderedPageBreak/>
+        <w:t xml:space="preserve"> </w:t>
+      </w:r>
+      <w:r>
+        <w:rPr>
+          <w:lang w:val="en-GB"/>
+        </w:rPr>
+        <w:tab/>
+        <w:t xml:space="preserve"> </w:t>
+      </w:r>
+    </w:p>
+    <w:p>
+      <w:pPr>
+        <w:pStyle w:val="Heading2"/>
+        <w:ind w:left="561" w:hanging="576"/>
+      </w:pPr>
+      <w:bookmarkStart w:id="10" w:name="_Toc129329258"/>
+      <w:r>
+        <w:t>Investigative problem solving</w:t>
+      </w:r>
+      <w:bookmarkEnd w:id="10"/>
+      <w:r>
+        <w:t xml:space="preserve"> </w:t>
+      </w:r>
+    </w:p>
+    <w:p>
+      <w:pPr>
+        <w:spacing w:after="0" w:line="259" w:lineRule="auto"/>
+        <w:ind w:left="1" w:firstLine="0"/>
+      </w:pPr>
+      <w:r>
+        <w:t xml:space="preserve"> </w:t>
       </w:r>
     </w:p>
     <w:p>
       <w:pPr>
         <w:spacing w:after="0" w:line="259" w:lineRule="auto"/>
         <w:ind w:left="0" w:firstLine="0"/>
-        <w:rPr>
-          <w:lang w:val="en-GB"/>
-        </w:rPr>
-      </w:pPr>
-      <w:r>
-        <w:rPr>
+      </w:pPr>
+      <w:r>
+        <w:rPr>
+          <w:rFonts w:ascii="Arial" w:eastAsia="Arial" w:hAnsi="Arial" w:cs="Arial"/>
           <w:i/>
+        </w:rPr>
+        <w:t xml:space="preserve"> </w:t>
+      </w:r>
+    </w:p>
+    <w:p>
+      <w:pPr>
+        <w:spacing w:after="91" w:line="259" w:lineRule="auto"/>
+        <w:ind w:left="0" w:firstLine="0"/>
+        <w:rPr>
+          <w:rFonts w:asciiTheme="minorHAnsi" w:eastAsia="Arial" w:hAnsiTheme="minorHAnsi" w:cstheme="minorHAnsi"/>
+          <w:i/>
+          <w:lang w:val="en-GB"/>
+        </w:rPr>
+      </w:pPr>
+      <w:r>
+        <w:rPr>
+          <w:rFonts w:asciiTheme="minorHAnsi" w:eastAsia="Arial" w:hAnsiTheme="minorHAnsi" w:cstheme="minorHAnsi"/>
+          <w:i/>
+          <w:lang w:val="en-GB"/>
+        </w:rPr>
+        <w:t xml:space="preserve">Explanation  </w:t>
+      </w:r>
+    </w:p>
+    <w:p>
+      <w:pPr>
+        <w:spacing w:after="91" w:line="259" w:lineRule="auto"/>
+        <w:ind w:left="0" w:firstLine="0"/>
+        <w:rPr>
+          <w:rFonts w:asciiTheme="minorHAnsi" w:eastAsia="Segoe UI" w:hAnsiTheme="minorHAnsi" w:cstheme="minorHAnsi"/>
+          <w:iCs/>
+          <w:sz w:val="18"/>
+          <w:lang w:val="en-GB"/>
+        </w:rPr>
+      </w:pPr>
+      <w:r>
+        <w:rPr>
+          <w:rFonts w:asciiTheme="minorHAnsi" w:eastAsia="Arial" w:hAnsiTheme="minorHAnsi" w:cstheme="minorHAnsi"/>
+          <w:iCs/>
+          <w:lang w:val="en-GB"/>
+        </w:rPr>
+        <w:t>I must be able to identify the questions I encounter in a clear and professional manner. I must then answer these by using reliable research methods and with reliable sources so that I show that I can think critically about myself.</w:t>
+      </w:r>
+      <w:r>
+        <w:rPr>
+          <w:rFonts w:asciiTheme="minorHAnsi" w:eastAsia="Segoe UI" w:hAnsiTheme="minorHAnsi" w:cstheme="minorHAnsi"/>
+          <w:iCs/>
+          <w:sz w:val="18"/>
+          <w:lang w:val="en-GB"/>
+        </w:rPr>
+        <w:t xml:space="preserve"> </w:t>
+      </w:r>
+    </w:p>
+    <w:p>
+      <w:pPr>
+        <w:spacing w:after="91" w:line="259" w:lineRule="auto"/>
+        <w:ind w:left="0" w:firstLine="0"/>
+        <w:rPr>
+          <w:rFonts w:asciiTheme="minorHAnsi" w:hAnsiTheme="minorHAnsi" w:cstheme="minorHAnsi"/>
+          <w:iCs/>
+          <w:lang w:val="en-GB"/>
+        </w:rPr>
+      </w:pPr>
+    </w:p>
+    <w:p>
+      <w:pPr>
+        <w:pStyle w:val="Heading3"/>
+        <w:ind w:left="705" w:hanging="720"/>
+      </w:pPr>
+      <w:bookmarkStart w:id="11" w:name="_Toc129329259"/>
+      <w:r>
+        <w:t xml:space="preserve">First evaluation week </w:t>
+      </w:r>
+      <w:r>
+        <w:t>5</w:t>
+      </w:r>
+      <w:r>
+        <w:t>:</w:t>
+      </w:r>
+      <w:bookmarkEnd w:id="11"/>
+      <w:r>
+        <w:t xml:space="preserve"> </w:t>
+      </w:r>
+    </w:p>
+    <w:p>
+      <w:pPr>
+        <w:spacing w:after="0" w:line="259" w:lineRule="auto"/>
+        <w:ind w:left="0" w:firstLine="0"/>
+        <w:rPr>
+          <w:lang w:val="en-GB"/>
+        </w:rPr>
+      </w:pPr>
+      <w:r>
+        <w:rPr>
+          <w:lang w:val="en-GB"/>
+        </w:rPr>
+        <w:t>I have not been able to do much with this learning objective either. With my project group we have been working on the domain understanding where we learned to understand the vision of the company and come up with a solution to the problem.</w:t>
+      </w:r>
+    </w:p>
+    <w:p>
+      <w:pPr>
+        <w:spacing w:after="0" w:line="259" w:lineRule="auto"/>
+        <w:ind w:left="0" w:firstLine="0"/>
+        <w:rPr>
+          <w:lang w:val="en-GB"/>
+        </w:rPr>
+      </w:pPr>
+      <w:r>
+        <w:rPr>
+          <w:b/>
+          <w:lang w:val="en-GB"/>
+        </w:rPr>
+        <w:t xml:space="preserve"> </w:t>
+      </w:r>
+      <w:r>
+        <w:rPr>
+          <w:b/>
           <w:lang w:val="en-GB"/>
         </w:rPr>
         <w:tab/>
@@ -5938,14 +7350,71 @@
     </w:p>
     <w:p>
       <w:pPr>
+        <w:spacing w:after="0" w:line="259" w:lineRule="auto"/>
+        <w:ind w:left="-5"/>
+        <w:rPr>
+          <w:b/>
+          <w:lang w:val="en-GB"/>
+        </w:rPr>
+      </w:pPr>
+      <w:r>
+        <w:rPr>
+          <w:b/>
+          <w:lang w:val="en-GB"/>
+        </w:rPr>
+        <w:t>Self-assessment: Orienting</w:t>
+      </w:r>
+    </w:p>
+    <w:p>
+      <w:pPr>
+        <w:spacing w:after="0" w:line="259" w:lineRule="auto"/>
+        <w:ind w:left="-5"/>
+        <w:rPr>
+          <w:bCs/>
+          <w:lang w:val="en-GB"/>
+        </w:rPr>
+      </w:pPr>
+      <w:r>
+        <w:rPr>
+          <w:bCs/>
+          <w:lang w:val="en-GB"/>
+        </w:rPr>
+        <w:t>So, I started this learning objective by coming up with a project that fits the problem of my project group. Because of this, I feel that this learning objective may be placed on Orienting.</w:t>
+      </w:r>
+      <w:r>
+        <w:rPr>
+          <w:bCs/>
+          <w:lang w:val="en-GB"/>
+        </w:rPr>
+        <w:br w:type="page"/>
+      </w:r>
+    </w:p>
+    <w:p>
+      <w:pPr>
+        <w:spacing w:after="96" w:line="259" w:lineRule="auto"/>
+        <w:ind w:left="0" w:firstLine="0"/>
+        <w:rPr>
+          <w:lang w:val="en-GB"/>
+        </w:rPr>
+      </w:pPr>
+      <w:r>
+        <w:rPr>
+          <w:lang w:val="en-GB"/>
+        </w:rPr>
+        <w:lastRenderedPageBreak/>
+        <w:t xml:space="preserve"> </w:t>
+      </w:r>
+    </w:p>
+    <w:p>
+      <w:pPr>
         <w:pStyle w:val="Heading2"/>
         <w:ind w:left="561" w:hanging="576"/>
       </w:pPr>
-      <w:bookmarkStart w:id="4" w:name="_Toc129329252"/>
-      <w:r>
-        <w:t>Data analysis &amp; model engineering</w:t>
-      </w:r>
-      <w:bookmarkEnd w:id="4"/>
+      <w:bookmarkStart w:id="12" w:name="_Toc129329260"/>
+      <w:r>
+        <w:t>Personal Leadership</w:t>
+      </w:r>
+      <w:bookmarkEnd w:id="12"/>
       <w:r>
         <w:t xml:space="preserve"> </w:t>
       </w:r>
@@ -5960,10 +7429,10 @@
           <w:noProof/>
         </w:rPr>
         <w:drawing>
-          <wp:inline distT="0" distB="0" distL="0" distR="0" wp14:anchorId="65206F45" wp14:editId="28599777">
+          <wp:inline distT="0" distB="0" distL="0" distR="0" wp14:anchorId="2FDB8E9B" wp14:editId="14FAA248">
             <wp:extent cx="1581371" cy="1086002"/>
             <wp:effectExtent l="0" t="0" r="0" b="0"/>
-            <wp:docPr id="7639" name="Picture 7639" descr="Graphical user interface, text, application&#10;&#10;Description automatically generated"/>
+            <wp:docPr id="7643" name="Picture 7643" descr="Graphical user interface, text, application&#10;&#10;Description automatically generated"/>
             <wp:cNvGraphicFramePr>
               <a:graphicFrameLocks xmlns:a="http://schemas.openxmlformats.org/drawingml/2006/main" noChangeAspect="1"/>
             </wp:cNvGraphicFramePr>
@@ -5975,7 +7444,7 @@
                     <pic:cNvPicPr/>
                   </pic:nvPicPr>
                   <pic:blipFill>
-                    <a:blip r:embed="rId5"/>
+                    <a:blip r:embed="rId12"/>
                     <a:stretch>
                       <a:fillRect/>
                     </a:stretch>
@@ -6003,989 +7472,6 @@
       <w:pPr>
         <w:spacing w:after="0" w:line="259" w:lineRule="auto"/>
         <w:ind w:left="0" w:firstLine="0"/>
-      </w:pPr>
-      <w:r>
-        <w:rPr>
-          <w:rFonts w:ascii="Arial" w:eastAsia="Arial" w:hAnsi="Arial" w:cs="Arial"/>
-          <w:i/>
-        </w:rPr>
-        <w:t xml:space="preserve"> </w:t>
-      </w:r>
-    </w:p>
-    <w:p>
-      <w:pPr>
-        <w:spacing w:after="0" w:line="259" w:lineRule="auto"/>
-        <w:ind w:left="-5"/>
-        <w:rPr>
-          <w:rFonts w:asciiTheme="minorHAnsi" w:eastAsia="Arial" w:hAnsiTheme="minorHAnsi" w:cstheme="minorHAnsi"/>
-          <w:i/>
-          <w:lang w:val="en-GB"/>
-        </w:rPr>
-      </w:pPr>
-      <w:r>
-        <w:rPr>
-          <w:rFonts w:asciiTheme="minorHAnsi" w:eastAsia="Arial" w:hAnsiTheme="minorHAnsi" w:cstheme="minorHAnsi"/>
-          <w:i/>
-          <w:lang w:val="en-GB"/>
-        </w:rPr>
-        <w:t xml:space="preserve">Explanation  </w:t>
-      </w:r>
-    </w:p>
-    <w:p>
-      <w:pPr>
-        <w:spacing w:after="0" w:line="259" w:lineRule="auto"/>
-        <w:ind w:left="-5"/>
-        <w:rPr>
-          <w:rFonts w:asciiTheme="minorHAnsi" w:eastAsia="Arial" w:hAnsiTheme="minorHAnsi" w:cstheme="minorHAnsi"/>
-          <w:iCs/>
-          <w:lang w:val="en-GB"/>
-        </w:rPr>
-      </w:pPr>
-      <w:r>
-        <w:rPr>
-          <w:rFonts w:asciiTheme="minorHAnsi" w:eastAsia="Arial" w:hAnsiTheme="minorHAnsi" w:cstheme="minorHAnsi"/>
-          <w:iCs/>
-          <w:lang w:val="en-GB"/>
-        </w:rPr>
-        <w:t>You must be able to create and train a model while considering aspects such as accuracy and precision. Furthermore, you also need to know ways of analysing data through clustering, trend analysis and other techniques.</w:t>
-      </w:r>
-    </w:p>
-    <w:p>
-      <w:pPr>
-        <w:spacing w:after="79" w:line="259" w:lineRule="auto"/>
-        <w:ind w:left="0" w:firstLine="0"/>
-        <w:rPr>
-          <w:lang w:val="en-GB"/>
-        </w:rPr>
-      </w:pPr>
-    </w:p>
-    <w:p>
-      <w:pPr>
-        <w:pStyle w:val="Heading3"/>
-        <w:ind w:left="705" w:hanging="720"/>
-      </w:pPr>
-      <w:bookmarkStart w:id="5" w:name="_Toc129329253"/>
-      <w:r>
-        <w:t xml:space="preserve">First evaluation week </w:t>
-      </w:r>
-      <w:r>
-        <w:t>5</w:t>
-      </w:r>
-      <w:r>
-        <w:t>:</w:t>
-      </w:r>
-      <w:bookmarkEnd w:id="5"/>
-      <w:r>
-        <w:t xml:space="preserve"> </w:t>
-      </w:r>
-    </w:p>
-    <w:p>
-      <w:pPr>
-        <w:rPr>
-          <w:lang w:val="en-GB"/>
-        </w:rPr>
-      </w:pPr>
-      <w:r>
-        <w:rPr>
-          <w:lang w:val="en-GB"/>
-        </w:rPr>
-        <w:t>Also with this learning objective, I made the assignments on canvas that I had to train a model with on several occasions.</w:t>
-      </w:r>
-    </w:p>
-    <w:p>
-      <w:pPr>
-        <w:spacing w:after="14" w:line="227" w:lineRule="auto"/>
-        <w:ind w:left="0" w:right="9969" w:firstLine="0"/>
-        <w:rPr>
-          <w:lang w:val="en-GB"/>
-        </w:rPr>
-      </w:pPr>
-      <w:r>
-        <w:rPr>
-          <w:rFonts w:ascii="Segoe UI" w:eastAsia="Segoe UI" w:hAnsi="Segoe UI" w:cs="Segoe UI"/>
-          <w:sz w:val="18"/>
-          <w:lang w:val="en-GB"/>
-        </w:rPr>
-        <w:t xml:space="preserve"> </w:t>
-      </w:r>
-      <w:r>
-        <w:rPr>
-          <w:b/>
-          <w:lang w:val="en-GB"/>
-        </w:rPr>
-        <w:t xml:space="preserve"> </w:t>
-      </w:r>
-    </w:p>
-    <w:p>
-      <w:pPr>
-        <w:spacing w:after="74" w:line="259" w:lineRule="auto"/>
-        <w:ind w:left="0" w:firstLine="0"/>
-        <w:rPr>
-          <w:b/>
-          <w:lang w:val="en-GB"/>
-        </w:rPr>
-      </w:pPr>
-      <w:r>
-        <w:rPr>
-          <w:b/>
-          <w:lang w:val="en-GB"/>
-        </w:rPr>
-        <w:t>Self-assessment: Orienting</w:t>
-      </w:r>
-    </w:p>
-    <w:p>
-      <w:pPr>
-        <w:spacing w:after="74" w:line="259" w:lineRule="auto"/>
-        <w:ind w:left="0" w:firstLine="0"/>
-        <w:rPr>
-          <w:bCs/>
-          <w:lang w:val="en-GB"/>
-        </w:rPr>
-      </w:pPr>
-      <w:r>
-        <w:rPr>
-          <w:bCs/>
-          <w:lang w:val="en-GB"/>
-        </w:rPr>
-        <w:t>In the canvas assignments, I followed the tutorials and made the assignment. In doing so, I had to create and test the models in a NN. Thus, I have made a start on this learning objective and therefore feel that I may be on Orienting.</w:t>
-      </w:r>
-      <w:r>
-        <w:rPr>
-          <w:bCs/>
-          <w:lang w:val="en-GB"/>
-        </w:rPr>
-        <w:tab/>
-        <w:t xml:space="preserve"> </w:t>
-      </w:r>
-    </w:p>
-    <w:p>
-      <w:pPr>
-        <w:spacing w:after="0" w:line="259" w:lineRule="auto"/>
-        <w:ind w:left="0" w:firstLine="0"/>
-        <w:rPr>
-          <w:lang w:val="en-GB"/>
-        </w:rPr>
-      </w:pPr>
-      <w:r>
-        <w:rPr>
-          <w:lang w:val="en-GB"/>
-        </w:rPr>
-        <w:lastRenderedPageBreak/>
-        <w:tab/>
-        <w:t xml:space="preserve"> </w:t>
-      </w:r>
-    </w:p>
-    <w:p>
-      <w:pPr>
-        <w:pStyle w:val="Heading2"/>
-        <w:ind w:left="561" w:hanging="576"/>
-      </w:pPr>
-      <w:bookmarkStart w:id="6" w:name="_Toc129329254"/>
-      <w:r>
-        <w:t>Targeted interaction</w:t>
-      </w:r>
-      <w:bookmarkEnd w:id="6"/>
-      <w:r>
-        <w:t xml:space="preserve"> </w:t>
-      </w:r>
-    </w:p>
-    <w:p>
-      <w:pPr>
-        <w:spacing w:after="0" w:line="259" w:lineRule="auto"/>
-        <w:ind w:left="1" w:firstLine="0"/>
-      </w:pPr>
-      <w:r>
-        <w:rPr>
-          <w:noProof/>
-        </w:rPr>
-        <w:drawing>
-          <wp:inline distT="0" distB="0" distL="0" distR="0" wp14:anchorId="36195E0A" wp14:editId="06396A32">
-            <wp:extent cx="1581371" cy="1086002"/>
-            <wp:effectExtent l="0" t="0" r="0" b="0"/>
-            <wp:docPr id="7640" name="Picture 7640" descr="Graphical user interface, text, application&#10;&#10;Description automatically generated"/>
-            <wp:cNvGraphicFramePr>
-              <a:graphicFrameLocks xmlns:a="http://schemas.openxmlformats.org/drawingml/2006/main" noChangeAspect="1"/>
-            </wp:cNvGraphicFramePr>
-            <a:graphic xmlns:a="http://schemas.openxmlformats.org/drawingml/2006/main">
-              <a:graphicData uri="http://schemas.openxmlformats.org/drawingml/2006/picture">
-                <pic:pic xmlns:pic="http://schemas.openxmlformats.org/drawingml/2006/picture">
-                  <pic:nvPicPr>
-                    <pic:cNvPr id="7639" name="Picture 7639" descr="Graphical user interface, text, application&#10;&#10;Description automatically generated"/>
-                    <pic:cNvPicPr/>
-                  </pic:nvPicPr>
-                  <pic:blipFill>
-                    <a:blip r:embed="rId5"/>
-                    <a:stretch>
-                      <a:fillRect/>
-                    </a:stretch>
-                  </pic:blipFill>
-                  <pic:spPr>
-                    <a:xfrm>
-                      <a:off x="0" y="0"/>
-                      <a:ext cx="1581371" cy="1086002"/>
-                    </a:xfrm>
-                    <a:prstGeom prst="rect">
-                      <a:avLst/>
-                    </a:prstGeom>
-                  </pic:spPr>
-                </pic:pic>
-              </a:graphicData>
-            </a:graphic>
-          </wp:inline>
-        </w:drawing>
-      </w:r>
-      <w:r>
-        <w:t xml:space="preserve"> </w:t>
-      </w:r>
-    </w:p>
-    <w:p>
-      <w:pPr>
-        <w:spacing w:after="0" w:line="259" w:lineRule="auto"/>
-        <w:ind w:left="0" w:firstLine="0"/>
-      </w:pPr>
-      <w:r>
-        <w:rPr>
-          <w:rFonts w:ascii="Arial" w:eastAsia="Arial" w:hAnsi="Arial" w:cs="Arial"/>
-          <w:i/>
-        </w:rPr>
-        <w:t xml:space="preserve"> </w:t>
-      </w:r>
-    </w:p>
-    <w:p>
-      <w:pPr>
-        <w:spacing w:after="80" w:line="259" w:lineRule="auto"/>
-        <w:ind w:left="0" w:firstLine="0"/>
-        <w:rPr>
-          <w:rFonts w:asciiTheme="minorHAnsi" w:eastAsia="Arial" w:hAnsiTheme="minorHAnsi" w:cstheme="minorHAnsi"/>
-          <w:i/>
-          <w:lang w:val="en-GB"/>
-        </w:rPr>
-      </w:pPr>
-      <w:r>
-        <w:rPr>
-          <w:rFonts w:asciiTheme="minorHAnsi" w:eastAsia="Arial" w:hAnsiTheme="minorHAnsi" w:cstheme="minorHAnsi"/>
-          <w:i/>
-          <w:lang w:val="en-GB"/>
-        </w:rPr>
-        <w:t xml:space="preserve">Explanation  </w:t>
-      </w:r>
-    </w:p>
-    <w:p>
-      <w:pPr>
-        <w:spacing w:after="80" w:line="259" w:lineRule="auto"/>
-        <w:ind w:left="0" w:firstLine="0"/>
-        <w:rPr>
-          <w:rFonts w:ascii="Arial" w:eastAsia="Arial" w:hAnsi="Arial" w:cs="Arial"/>
-          <w:iCs/>
-          <w:lang w:val="en-GB"/>
-        </w:rPr>
-      </w:pPr>
-      <w:r>
-        <w:rPr>
-          <w:rFonts w:asciiTheme="minorHAnsi" w:eastAsia="Arial" w:hAnsiTheme="minorHAnsi" w:cstheme="minorHAnsi"/>
-          <w:iCs/>
-          <w:lang w:val="en-GB"/>
-        </w:rPr>
-        <w:t>I must be able to show that I can have a professional attitude that matches the target audience I want to reach. Based on the target audience, I must be able to choose the right data visualization tools and information</w:t>
-      </w:r>
-      <w:r>
-        <w:rPr>
-          <w:rFonts w:ascii="Arial" w:eastAsia="Arial" w:hAnsi="Arial" w:cs="Arial"/>
-          <w:iCs/>
-          <w:lang w:val="en-GB"/>
-        </w:rPr>
-        <w:t>.</w:t>
-      </w:r>
-    </w:p>
-    <w:p>
-      <w:pPr>
-        <w:spacing w:after="80" w:line="259" w:lineRule="auto"/>
-        <w:ind w:left="0" w:firstLine="0"/>
-        <w:rPr>
-          <w:rFonts w:ascii="Arial" w:eastAsia="Arial" w:hAnsi="Arial" w:cs="Arial"/>
-          <w:iCs/>
-          <w:lang w:val="en-GB"/>
-        </w:rPr>
-      </w:pPr>
-    </w:p>
-    <w:p>
-      <w:pPr>
-        <w:pStyle w:val="Heading3"/>
-        <w:ind w:left="705" w:hanging="720"/>
-      </w:pPr>
-      <w:bookmarkStart w:id="7" w:name="_Toc129329255"/>
-      <w:r>
-        <w:t xml:space="preserve">First evaluation week </w:t>
-      </w:r>
-      <w:r>
-        <w:t>5</w:t>
-      </w:r>
-      <w:r>
-        <w:t>:</w:t>
-      </w:r>
-      <w:bookmarkEnd w:id="7"/>
-      <w:r>
-        <w:t xml:space="preserve"> </w:t>
-      </w:r>
-    </w:p>
-    <w:p>
-      <w:pPr>
-        <w:spacing w:after="0" w:line="259" w:lineRule="auto"/>
-        <w:ind w:left="0" w:firstLine="0"/>
-        <w:rPr>
-          <w:lang w:val="en-GB"/>
-        </w:rPr>
-      </w:pPr>
-      <w:r>
-        <w:rPr>
-          <w:lang w:val="en-GB"/>
-        </w:rPr>
-        <w:t>In the assignments on canvas, I have already had to visualize something, however, I have received feedback on this that I have yet to apply</w:t>
-      </w:r>
-      <w:r>
-        <w:rPr>
-          <w:lang w:val="en-GB"/>
-        </w:rPr>
-        <w:t>.</w:t>
-      </w:r>
-    </w:p>
-    <w:p>
-      <w:pPr>
-        <w:spacing w:after="0" w:line="259" w:lineRule="auto"/>
-        <w:ind w:left="0" w:right="3032" w:firstLine="0"/>
-        <w:jc w:val="center"/>
-        <w:rPr>
-          <w:lang w:val="en-GB"/>
-        </w:rPr>
-      </w:pPr>
-      <w:r>
-        <w:rPr>
-          <w:rFonts w:ascii="Segoe UI" w:eastAsia="Segoe UI" w:hAnsi="Segoe UI" w:cs="Segoe UI"/>
-          <w:sz w:val="18"/>
-          <w:lang w:val="en-GB"/>
-        </w:rPr>
-        <w:t xml:space="preserve"> </w:t>
-      </w:r>
-    </w:p>
-    <w:p>
-      <w:pPr>
-        <w:spacing w:after="0" w:line="259" w:lineRule="auto"/>
-        <w:ind w:left="-5"/>
-        <w:rPr>
-          <w:b/>
-          <w:lang w:val="en-GB"/>
-        </w:rPr>
-      </w:pPr>
-      <w:r>
-        <w:rPr>
-          <w:b/>
-          <w:lang w:val="en-GB"/>
-        </w:rPr>
-        <w:t>Self-assessment: Undefined</w:t>
-      </w:r>
-    </w:p>
-    <w:p>
-      <w:pPr>
-        <w:spacing w:after="0" w:line="259" w:lineRule="auto"/>
-        <w:ind w:left="-5"/>
-        <w:rPr>
-          <w:bCs/>
-          <w:lang w:val="en-GB"/>
-        </w:rPr>
-      </w:pPr>
-      <w:r>
-        <w:rPr>
-          <w:bCs/>
-          <w:lang w:val="en-GB"/>
-        </w:rPr>
-        <w:t xml:space="preserve">Given that I have not yet applied the feedback received on this learning objective, I feel that this learning objective may remain at undefined. </w:t>
-      </w:r>
-    </w:p>
-    <w:p>
-      <w:pPr>
-        <w:spacing w:after="74" w:line="259" w:lineRule="auto"/>
-        <w:ind w:left="0" w:firstLine="0"/>
-        <w:rPr>
-          <w:lang w:val="en-GB"/>
-        </w:rPr>
-      </w:pPr>
-    </w:p>
-    <w:p>
-      <w:pPr>
-        <w:spacing w:after="0" w:line="259" w:lineRule="auto"/>
-        <w:ind w:left="0" w:firstLine="0"/>
-        <w:rPr>
-          <w:lang w:val="en-GB"/>
-        </w:rPr>
-      </w:pPr>
-      <w:r>
-        <w:rPr>
-          <w:lang w:val="en-GB"/>
-        </w:rPr>
-        <w:tab/>
-        <w:t xml:space="preserve"> </w:t>
-      </w:r>
-      <w:r>
-        <w:rPr>
-          <w:lang w:val="en-GB"/>
-        </w:rPr>
-        <w:br w:type="page"/>
-      </w:r>
-    </w:p>
-    <w:p>
-      <w:pPr>
-        <w:pStyle w:val="Heading2"/>
-        <w:ind w:left="561" w:hanging="576"/>
-      </w:pPr>
-      <w:bookmarkStart w:id="8" w:name="_Toc129329256"/>
-      <w:r>
-        <w:lastRenderedPageBreak/>
-        <w:t>Future orientation</w:t>
-      </w:r>
-      <w:bookmarkEnd w:id="8"/>
-      <w:r>
-        <w:t xml:space="preserve"> </w:t>
-      </w:r>
-    </w:p>
-    <w:p>
-      <w:pPr>
-        <w:spacing w:after="0" w:line="259" w:lineRule="auto"/>
-        <w:ind w:left="1" w:firstLine="0"/>
-      </w:pPr>
-      <w:r>
-        <w:rPr>
-          <w:noProof/>
-        </w:rPr>
-        <w:drawing>
-          <wp:inline distT="0" distB="0" distL="0" distR="0" wp14:anchorId="4DDAFD85" wp14:editId="653CC7B5">
-            <wp:extent cx="1581371" cy="1086002"/>
-            <wp:effectExtent l="0" t="0" r="0" b="0"/>
-            <wp:docPr id="7641" name="Picture 7641" descr="Graphical user interface, text, application&#10;&#10;Description automatically generated"/>
-            <wp:cNvGraphicFramePr>
-              <a:graphicFrameLocks xmlns:a="http://schemas.openxmlformats.org/drawingml/2006/main" noChangeAspect="1"/>
-            </wp:cNvGraphicFramePr>
-            <a:graphic xmlns:a="http://schemas.openxmlformats.org/drawingml/2006/main">
-              <a:graphicData uri="http://schemas.openxmlformats.org/drawingml/2006/picture">
-                <pic:pic xmlns:pic="http://schemas.openxmlformats.org/drawingml/2006/picture">
-                  <pic:nvPicPr>
-                    <pic:cNvPr id="7639" name="Picture 7639" descr="Graphical user interface, text, application&#10;&#10;Description automatically generated"/>
-                    <pic:cNvPicPr/>
-                  </pic:nvPicPr>
-                  <pic:blipFill>
-                    <a:blip r:embed="rId5"/>
-                    <a:stretch>
-                      <a:fillRect/>
-                    </a:stretch>
-                  </pic:blipFill>
-                  <pic:spPr>
-                    <a:xfrm>
-                      <a:off x="0" y="0"/>
-                      <a:ext cx="1581371" cy="1086002"/>
-                    </a:xfrm>
-                    <a:prstGeom prst="rect">
-                      <a:avLst/>
-                    </a:prstGeom>
-                  </pic:spPr>
-                </pic:pic>
-              </a:graphicData>
-            </a:graphic>
-          </wp:inline>
-        </w:drawing>
-      </w:r>
-      <w:r>
-        <w:t xml:space="preserve"> </w:t>
-      </w:r>
-    </w:p>
-    <w:p>
-      <w:pPr>
-        <w:spacing w:after="74" w:line="259" w:lineRule="auto"/>
-        <w:ind w:left="0" w:firstLine="0"/>
-        <w:rPr>
-          <w:rFonts w:asciiTheme="minorHAnsi" w:eastAsia="Arial" w:hAnsiTheme="minorHAnsi" w:cstheme="minorHAnsi"/>
-          <w:i/>
-          <w:lang w:val="en-GB"/>
-        </w:rPr>
-      </w:pPr>
-      <w:r>
-        <w:rPr>
-          <w:rFonts w:asciiTheme="minorHAnsi" w:eastAsia="Arial" w:hAnsiTheme="minorHAnsi" w:cstheme="minorHAnsi"/>
-          <w:i/>
-          <w:lang w:val="en-GB"/>
-        </w:rPr>
-        <w:t xml:space="preserve">Explanation  </w:t>
-      </w:r>
-    </w:p>
-    <w:p>
-      <w:pPr>
-        <w:spacing w:after="74" w:line="259" w:lineRule="auto"/>
-        <w:ind w:left="0" w:firstLine="0"/>
-        <w:rPr>
-          <w:rFonts w:asciiTheme="minorHAnsi" w:eastAsia="Arial" w:hAnsiTheme="minorHAnsi" w:cstheme="minorHAnsi"/>
-          <w:iCs/>
-          <w:lang w:val="en-GB"/>
-        </w:rPr>
-      </w:pPr>
-      <w:r>
-        <w:rPr>
-          <w:rFonts w:asciiTheme="minorHAnsi" w:eastAsia="Arial" w:hAnsiTheme="minorHAnsi" w:cstheme="minorHAnsi"/>
-          <w:iCs/>
-          <w:lang w:val="en-GB"/>
-        </w:rPr>
-        <w:t xml:space="preserve">You must be able to guarantee that your assignment is future-proof by thinking about the consequences in society and in the environment. You must also show that you think about the implications of your data in terms of laws, </w:t>
-      </w:r>
-      <w:proofErr w:type="gramStart"/>
-      <w:r>
-        <w:rPr>
-          <w:rFonts w:asciiTheme="minorHAnsi" w:eastAsia="Arial" w:hAnsiTheme="minorHAnsi" w:cstheme="minorHAnsi"/>
-          <w:iCs/>
-          <w:lang w:val="en-GB"/>
-        </w:rPr>
-        <w:t>ethics</w:t>
-      </w:r>
-      <w:proofErr w:type="gramEnd"/>
-      <w:r>
-        <w:rPr>
-          <w:rFonts w:asciiTheme="minorHAnsi" w:eastAsia="Arial" w:hAnsiTheme="minorHAnsi" w:cstheme="minorHAnsi"/>
-          <w:iCs/>
-          <w:lang w:val="en-GB"/>
-        </w:rPr>
-        <w:t xml:space="preserve"> and your own boundaries.</w:t>
-      </w:r>
-    </w:p>
-    <w:p>
-      <w:pPr>
-        <w:spacing w:after="74" w:line="259" w:lineRule="auto"/>
-        <w:ind w:left="0" w:firstLine="0"/>
-        <w:rPr>
-          <w:lang w:val="en-GB"/>
-        </w:rPr>
-      </w:pPr>
-      <w:r>
-        <w:rPr>
-          <w:lang w:val="en-GB"/>
-        </w:rPr>
-        <w:t xml:space="preserve"> </w:t>
-      </w:r>
-    </w:p>
-    <w:p>
-      <w:pPr>
-        <w:pStyle w:val="Heading3"/>
-        <w:ind w:left="705" w:hanging="720"/>
-      </w:pPr>
-      <w:bookmarkStart w:id="9" w:name="_Toc129329257"/>
-      <w:r>
-        <w:t>First evaluation week 5:</w:t>
-      </w:r>
-      <w:bookmarkEnd w:id="9"/>
-      <w:r>
-        <w:t xml:space="preserve"> </w:t>
-      </w:r>
-    </w:p>
-    <w:p>
-      <w:pPr>
-        <w:spacing w:after="226"/>
-        <w:ind w:left="-5" w:right="927"/>
-        <w:rPr>
-          <w:lang w:val="en-GB"/>
-        </w:rPr>
-      </w:pPr>
-      <w:r>
-        <w:rPr>
-          <w:lang w:val="en-GB"/>
-        </w:rPr>
-        <w:t>For this part I haven't done much yet, I'm also not sure how to apply this in a project.</w:t>
-      </w:r>
-    </w:p>
-    <w:p>
-      <w:pPr>
-        <w:spacing w:after="0" w:line="259" w:lineRule="auto"/>
-        <w:ind w:left="0" w:right="1479" w:firstLine="0"/>
-        <w:jc w:val="right"/>
-        <w:rPr>
-          <w:lang w:val="en-GB"/>
-        </w:rPr>
-      </w:pPr>
-      <w:r>
-        <w:rPr>
-          <w:lang w:val="en-GB"/>
-        </w:rPr>
-        <w:t xml:space="preserve"> </w:t>
-      </w:r>
-    </w:p>
-    <w:p>
-      <w:pPr>
-        <w:spacing w:after="10"/>
-        <w:ind w:left="-5" w:right="927"/>
-        <w:rPr>
-          <w:b/>
-          <w:lang w:val="en-GB"/>
-        </w:rPr>
-      </w:pPr>
-      <w:r>
-        <w:rPr>
-          <w:b/>
-          <w:lang w:val="en-GB"/>
-        </w:rPr>
-        <w:t>Self-assessment: Undefined</w:t>
-      </w:r>
-    </w:p>
-    <w:p>
-      <w:pPr>
-        <w:spacing w:after="10"/>
-        <w:ind w:left="-5" w:right="927"/>
-        <w:rPr>
-          <w:bCs/>
-          <w:lang w:val="en-GB"/>
-        </w:rPr>
-      </w:pPr>
-      <w:r>
-        <w:rPr>
-          <w:bCs/>
-          <w:lang w:val="en-GB"/>
-        </w:rPr>
-        <w:t>Since I have not been able to do anything with this yet, this learning objective remains at undefined.</w:t>
-      </w:r>
-    </w:p>
-    <w:p>
-      <w:pPr>
-        <w:spacing w:after="0" w:line="259" w:lineRule="auto"/>
-        <w:ind w:left="0" w:firstLine="0"/>
-        <w:rPr>
-          <w:lang w:val="en-GB"/>
-        </w:rPr>
-      </w:pPr>
-      <w:r>
-        <w:rPr>
-          <w:lang w:val="en-GB"/>
-        </w:rPr>
-        <w:t xml:space="preserve"> </w:t>
-      </w:r>
-      <w:r>
-        <w:rPr>
-          <w:lang w:val="en-GB"/>
-        </w:rPr>
-        <w:tab/>
-        <w:t xml:space="preserve"> </w:t>
-      </w:r>
-    </w:p>
-    <w:p>
-      <w:pPr>
-        <w:pStyle w:val="Heading2"/>
-        <w:ind w:left="561" w:hanging="576"/>
-      </w:pPr>
-      <w:bookmarkStart w:id="10" w:name="_Toc129329258"/>
-      <w:r>
-        <w:t>Investigative problem solving</w:t>
-      </w:r>
-      <w:bookmarkEnd w:id="10"/>
-      <w:r>
-        <w:t xml:space="preserve"> </w:t>
-      </w:r>
-    </w:p>
-    <w:p>
-      <w:pPr>
-        <w:spacing w:after="0" w:line="259" w:lineRule="auto"/>
-        <w:ind w:left="1" w:firstLine="0"/>
-      </w:pPr>
-      <w:r>
-        <w:rPr>
-          <w:noProof/>
-        </w:rPr>
-        <w:drawing>
-          <wp:inline distT="0" distB="0" distL="0" distR="0" wp14:anchorId="49606F31" wp14:editId="13967E59">
-            <wp:extent cx="1581371" cy="1086002"/>
-            <wp:effectExtent l="0" t="0" r="0" b="0"/>
-            <wp:docPr id="7644" name="Picture 7644" descr="Graphical user interface, text, application&#10;&#10;Description automatically generated"/>
-            <wp:cNvGraphicFramePr>
-              <a:graphicFrameLocks xmlns:a="http://schemas.openxmlformats.org/drawingml/2006/main" noChangeAspect="1"/>
-            </wp:cNvGraphicFramePr>
-            <a:graphic xmlns:a="http://schemas.openxmlformats.org/drawingml/2006/main">
-              <a:graphicData uri="http://schemas.openxmlformats.org/drawingml/2006/picture">
-                <pic:pic xmlns:pic="http://schemas.openxmlformats.org/drawingml/2006/picture">
-                  <pic:nvPicPr>
-                    <pic:cNvPr id="7639" name="Picture 7639" descr="Graphical user interface, text, application&#10;&#10;Description automatically generated"/>
-                    <pic:cNvPicPr/>
-                  </pic:nvPicPr>
-                  <pic:blipFill>
-                    <a:blip r:embed="rId5"/>
-                    <a:stretch>
-                      <a:fillRect/>
-                    </a:stretch>
-                  </pic:blipFill>
-                  <pic:spPr>
-                    <a:xfrm>
-                      <a:off x="0" y="0"/>
-                      <a:ext cx="1581371" cy="1086002"/>
-                    </a:xfrm>
-                    <a:prstGeom prst="rect">
-                      <a:avLst/>
-                    </a:prstGeom>
-                  </pic:spPr>
-                </pic:pic>
-              </a:graphicData>
-            </a:graphic>
-          </wp:inline>
-        </w:drawing>
-      </w:r>
-      <w:r>
-        <w:t xml:space="preserve"> </w:t>
-      </w:r>
-    </w:p>
-    <w:p>
-      <w:pPr>
-        <w:spacing w:after="0" w:line="259" w:lineRule="auto"/>
-        <w:ind w:left="0" w:firstLine="0"/>
-      </w:pPr>
-      <w:r>
-        <w:rPr>
-          <w:rFonts w:ascii="Arial" w:eastAsia="Arial" w:hAnsi="Arial" w:cs="Arial"/>
-          <w:i/>
-        </w:rPr>
-        <w:t xml:space="preserve"> </w:t>
-      </w:r>
-    </w:p>
-    <w:p>
-      <w:pPr>
-        <w:spacing w:after="91" w:line="259" w:lineRule="auto"/>
-        <w:ind w:left="0" w:firstLine="0"/>
-        <w:rPr>
-          <w:rFonts w:asciiTheme="minorHAnsi" w:eastAsia="Arial" w:hAnsiTheme="minorHAnsi" w:cstheme="minorHAnsi"/>
-          <w:i/>
-          <w:lang w:val="en-GB"/>
-        </w:rPr>
-      </w:pPr>
-      <w:r>
-        <w:rPr>
-          <w:rFonts w:asciiTheme="minorHAnsi" w:eastAsia="Arial" w:hAnsiTheme="minorHAnsi" w:cstheme="minorHAnsi"/>
-          <w:i/>
-          <w:lang w:val="en-GB"/>
-        </w:rPr>
-        <w:t xml:space="preserve">Explanation  </w:t>
-      </w:r>
-    </w:p>
-    <w:p>
-      <w:pPr>
-        <w:spacing w:after="91" w:line="259" w:lineRule="auto"/>
-        <w:ind w:left="0" w:firstLine="0"/>
-        <w:rPr>
-          <w:rFonts w:asciiTheme="minorHAnsi" w:eastAsia="Segoe UI" w:hAnsiTheme="minorHAnsi" w:cstheme="minorHAnsi"/>
-          <w:iCs/>
-          <w:sz w:val="18"/>
-          <w:lang w:val="en-GB"/>
-        </w:rPr>
-      </w:pPr>
-      <w:r>
-        <w:rPr>
-          <w:rFonts w:asciiTheme="minorHAnsi" w:eastAsia="Arial" w:hAnsiTheme="minorHAnsi" w:cstheme="minorHAnsi"/>
-          <w:iCs/>
-          <w:lang w:val="en-GB"/>
-        </w:rPr>
-        <w:t>I must be able to identify the questions I encounter in a clear and professional manner. I must then answer these by using reliable research methods and with reliable sources so that I show that I can think critically about myself.</w:t>
-      </w:r>
-      <w:r>
-        <w:rPr>
-          <w:rFonts w:asciiTheme="minorHAnsi" w:eastAsia="Segoe UI" w:hAnsiTheme="minorHAnsi" w:cstheme="minorHAnsi"/>
-          <w:iCs/>
-          <w:sz w:val="18"/>
-          <w:lang w:val="en-GB"/>
-        </w:rPr>
-        <w:t xml:space="preserve"> </w:t>
-      </w:r>
-    </w:p>
-    <w:p>
-      <w:pPr>
-        <w:spacing w:after="91" w:line="259" w:lineRule="auto"/>
-        <w:ind w:left="0" w:firstLine="0"/>
-        <w:rPr>
-          <w:rFonts w:asciiTheme="minorHAnsi" w:hAnsiTheme="minorHAnsi" w:cstheme="minorHAnsi"/>
-          <w:iCs/>
-          <w:lang w:val="en-GB"/>
-        </w:rPr>
-      </w:pPr>
-    </w:p>
-    <w:p>
-      <w:pPr>
-        <w:pStyle w:val="Heading3"/>
-        <w:ind w:left="705" w:hanging="720"/>
-      </w:pPr>
-      <w:bookmarkStart w:id="11" w:name="_Toc129329259"/>
-      <w:r>
-        <w:t xml:space="preserve">First evaluation week </w:t>
-      </w:r>
-      <w:r>
-        <w:t>5</w:t>
-      </w:r>
-      <w:r>
-        <w:t>:</w:t>
-      </w:r>
-      <w:bookmarkEnd w:id="11"/>
-      <w:r>
-        <w:t xml:space="preserve"> </w:t>
-      </w:r>
-    </w:p>
-    <w:p>
-      <w:pPr>
-        <w:spacing w:after="0" w:line="259" w:lineRule="auto"/>
-        <w:ind w:left="0" w:firstLine="0"/>
-        <w:rPr>
-          <w:lang w:val="en-GB"/>
-        </w:rPr>
-      </w:pPr>
-      <w:r>
-        <w:rPr>
-          <w:lang w:val="en-GB"/>
-        </w:rPr>
-        <w:t>I have not been able to do much with this learning objective either. With my project group we have been working on the domain understanding where we learned to understand the vision of the company and come up with a solution to the problem.</w:t>
-      </w:r>
-    </w:p>
-    <w:p>
-      <w:pPr>
-        <w:spacing w:after="0" w:line="259" w:lineRule="auto"/>
-        <w:ind w:left="0" w:firstLine="0"/>
-        <w:rPr>
-          <w:lang w:val="en-GB"/>
-        </w:rPr>
-      </w:pPr>
-      <w:r>
-        <w:rPr>
-          <w:b/>
-          <w:lang w:val="en-GB"/>
-        </w:rPr>
-        <w:t xml:space="preserve"> </w:t>
-      </w:r>
-      <w:r>
-        <w:rPr>
-          <w:b/>
-          <w:lang w:val="en-GB"/>
-        </w:rPr>
-        <w:tab/>
-        <w:t xml:space="preserve"> </w:t>
-      </w:r>
-    </w:p>
-    <w:p>
-      <w:pPr>
-        <w:spacing w:after="0" w:line="259" w:lineRule="auto"/>
-        <w:ind w:left="-5"/>
-        <w:rPr>
-          <w:b/>
-          <w:lang w:val="en-GB"/>
-        </w:rPr>
-      </w:pPr>
-      <w:r>
-        <w:rPr>
-          <w:b/>
-          <w:lang w:val="en-GB"/>
-        </w:rPr>
-        <w:t>Self-assessment: Orienting</w:t>
-      </w:r>
-    </w:p>
-    <w:p>
-      <w:pPr>
-        <w:spacing w:after="0" w:line="259" w:lineRule="auto"/>
-        <w:ind w:left="-5"/>
-        <w:rPr>
-          <w:bCs/>
-          <w:lang w:val="en-GB"/>
-        </w:rPr>
-      </w:pPr>
-      <w:r>
-        <w:rPr>
-          <w:bCs/>
-          <w:lang w:val="en-GB"/>
-        </w:rPr>
-        <w:t>So, I started this learning objective by coming up with a project that fits the problem of my project group. Because of this, I feel that this learning objective may be placed on Orienting.</w:t>
-      </w:r>
-      <w:r>
-        <w:rPr>
-          <w:bCs/>
-          <w:lang w:val="en-GB"/>
-        </w:rPr>
-        <w:br w:type="page"/>
-      </w:r>
-    </w:p>
-    <w:p>
-      <w:pPr>
-        <w:spacing w:after="96" w:line="259" w:lineRule="auto"/>
-        <w:ind w:left="0" w:firstLine="0"/>
-        <w:rPr>
-          <w:lang w:val="en-GB"/>
-        </w:rPr>
-      </w:pPr>
-      <w:r>
-        <w:rPr>
-          <w:lang w:val="en-GB"/>
-        </w:rPr>
-        <w:lastRenderedPageBreak/>
-        <w:t xml:space="preserve"> </w:t>
-      </w:r>
-    </w:p>
-    <w:p>
-      <w:pPr>
-        <w:pStyle w:val="Heading2"/>
-        <w:ind w:left="561" w:hanging="576"/>
-      </w:pPr>
-      <w:bookmarkStart w:id="12" w:name="_Toc129329260"/>
-      <w:r>
-        <w:t>Personal Leadership</w:t>
-      </w:r>
-      <w:bookmarkEnd w:id="12"/>
-      <w:r>
-        <w:t xml:space="preserve"> </w:t>
-      </w:r>
-    </w:p>
-    <w:p>
-      <w:pPr>
-        <w:spacing w:after="0" w:line="259" w:lineRule="auto"/>
-        <w:ind w:left="1" w:firstLine="0"/>
-      </w:pPr>
-      <w:r>
-        <w:rPr>
-          <w:noProof/>
-        </w:rPr>
-        <w:drawing>
-          <wp:inline distT="0" distB="0" distL="0" distR="0" wp14:anchorId="2FDB8E9B" wp14:editId="14FAA248">
-            <wp:extent cx="1581371" cy="1086002"/>
-            <wp:effectExtent l="0" t="0" r="0" b="0"/>
-            <wp:docPr id="7643" name="Picture 7643" descr="Graphical user interface, text, application&#10;&#10;Description automatically generated"/>
-            <wp:cNvGraphicFramePr>
-              <a:graphicFrameLocks xmlns:a="http://schemas.openxmlformats.org/drawingml/2006/main" noChangeAspect="1"/>
-            </wp:cNvGraphicFramePr>
-            <a:graphic xmlns:a="http://schemas.openxmlformats.org/drawingml/2006/main">
-              <a:graphicData uri="http://schemas.openxmlformats.org/drawingml/2006/picture">
-                <pic:pic xmlns:pic="http://schemas.openxmlformats.org/drawingml/2006/picture">
-                  <pic:nvPicPr>
-                    <pic:cNvPr id="7639" name="Picture 7639" descr="Graphical user interface, text, application&#10;&#10;Description automatically generated"/>
-                    <pic:cNvPicPr/>
-                  </pic:nvPicPr>
-                  <pic:blipFill>
-                    <a:blip r:embed="rId5"/>
-                    <a:stretch>
-                      <a:fillRect/>
-                    </a:stretch>
-                  </pic:blipFill>
-                  <pic:spPr>
-                    <a:xfrm>
-                      <a:off x="0" y="0"/>
-                      <a:ext cx="1581371" cy="1086002"/>
-                    </a:xfrm>
-                    <a:prstGeom prst="rect">
-                      <a:avLst/>
-                    </a:prstGeom>
-                  </pic:spPr>
-                </pic:pic>
-              </a:graphicData>
-            </a:graphic>
-          </wp:inline>
-        </w:drawing>
-      </w:r>
-      <w:r>
-        <w:t xml:space="preserve"> </w:t>
-      </w:r>
-    </w:p>
-    <w:p>
-      <w:pPr>
-        <w:spacing w:after="0" w:line="259" w:lineRule="auto"/>
-        <w:ind w:left="0" w:firstLine="0"/>
         <w:rPr>
           <w:rFonts w:asciiTheme="minorHAnsi" w:hAnsiTheme="minorHAnsi" w:cstheme="minorHAnsi"/>
         </w:rPr>
@@ -7192,7 +7678,7 @@
                     <pic:cNvPicPr/>
                   </pic:nvPicPr>
                   <pic:blipFill>
-                    <a:blip r:embed="rId5"/>
+                    <a:blip r:embed="rId12"/>
                     <a:stretch>
                       <a:fillRect/>
                     </a:stretch>

</xml_diff>